<commit_message>
terminado 5-5 sapa y 3_6 Spark
</commit_message>
<xml_diff>
--- a/BIGDATA/Spark/BGD_3_6Ejercicios_guillermo_fora.docx
+++ b/BIGDATA/Spark/BGD_3_6Ejercicios_guillermo_fora.docx
@@ -786,7 +786,7 @@
           <w:rFonts w:ascii="Calibri" w:hAnsi="Calibri" w:cs="Calibri" w:asciiTheme="minorHAnsi" w:cstheme="minorHAnsi" w:hAnsiTheme="minorHAnsi"/>
           <w:b w:val="false"/>
           <w:bCs w:val="false"/>
-          <w:color w:val="A1467E"/>
+          <w:color w:val="auto"/>
         </w:rPr>
       </w:pPr>
       <w:r>
@@ -794,34 +794,27 @@
           <w:rFonts w:cs="Calibri" w:cstheme="minorHAnsi" w:ascii="Calibri" w:hAnsi="Calibri"/>
           <w:b w:val="false"/>
           <w:bCs w:val="false"/>
-          <w:color w:val="A1467E"/>
-        </w:rPr>
-      </w:r>
-    </w:p>
-    <w:p>
-      <w:pPr>
-        <w:pStyle w:val="Normal"/>
-        <w:rPr>
-          <w:rStyle w:val="SubtleReference"/>
-          <w:rFonts w:ascii="Calibri" w:hAnsi="Calibri" w:cs="Calibri" w:asciiTheme="minorHAnsi" w:cstheme="minorHAnsi" w:hAnsiTheme="minorHAnsi"/>
-          <w:b w:val="false"/>
-          <w:bCs w:val="false"/>
-          <w:color w:val="auto"/>
-        </w:rPr>
-      </w:pPr>
-      <w:r>
-        <w:rPr>
-          <w:rStyle w:val="SubtleReference"/>
-          <w:rFonts w:cs="Calibri" w:ascii="Calibri" w:hAnsi="Calibri" w:asciiTheme="minorHAnsi" w:cstheme="minorHAnsi" w:hAnsiTheme="minorHAnsi"/>
-          <w:b w:val="false"/>
-          <w:bCs w:val="false"/>
-          <w:color w:themeColor="accent1" w:val="auto"/>
-        </w:rPr>
+          <w:color w:val="auto"/>
+        </w:rPr>
+      </w:r>
+    </w:p>
+    <w:p>
+      <w:pPr>
+        <w:pStyle w:val="Normal"/>
+        <w:rPr>
+          <w:rFonts w:ascii="Calibri" w:hAnsi="Calibri" w:cs="Calibri" w:asciiTheme="minorHAnsi" w:cstheme="minorHAnsi" w:hAnsiTheme="minorHAnsi"/>
+          <w:b w:val="false"/>
+          <w:bCs w:val="false"/>
+          <w:color w:val="auto"/>
+        </w:rPr>
+      </w:pPr>
+      <w:r>
+        <w:rPr/>
         <w:drawing>
           <wp:inline distT="0" distB="0" distL="0" distR="0">
-            <wp:extent cx="2426335" cy="334645"/>
+            <wp:extent cx="5067935" cy="185420"/>
             <wp:effectExtent l="0" t="0" r="0" b="0"/>
-            <wp:docPr id="1" name="Imagen1" descr=""/>
+            <wp:docPr id="1" name="Imagen2" descr=""/>
             <wp:cNvGraphicFramePr>
               <a:graphicFrameLocks xmlns:a="http://schemas.openxmlformats.org/drawingml/2006/main" noChangeAspect="1"/>
             </wp:cNvGraphicFramePr>
@@ -829,13 +822,65 @@
               <a:graphicData uri="http://schemas.openxmlformats.org/drawingml/2006/picture">
                 <pic:pic xmlns:pic="http://schemas.openxmlformats.org/drawingml/2006/picture">
                   <pic:nvPicPr>
-                    <pic:cNvPr id="1" name="Imagen1" descr=""/>
+                    <pic:cNvPr id="1" name="Imagen2" descr=""/>
                     <pic:cNvPicPr>
                       <a:picLocks noChangeAspect="1" noChangeArrowheads="1"/>
                     </pic:cNvPicPr>
                   </pic:nvPicPr>
                   <pic:blipFill>
                     <a:blip r:embed="rId2"/>
+                    <a:stretch>
+                      <a:fillRect/>
+                    </a:stretch>
+                  </pic:blipFill>
+                  <pic:spPr bwMode="auto">
+                    <a:xfrm>
+                      <a:off x="0" y="0"/>
+                      <a:ext cx="5067935" cy="185420"/>
+                    </a:xfrm>
+                    <a:prstGeom prst="rect">
+                      <a:avLst/>
+                    </a:prstGeom>
+                  </pic:spPr>
+                </pic:pic>
+              </a:graphicData>
+            </a:graphic>
+          </wp:inline>
+        </w:drawing>
+      </w:r>
+    </w:p>
+    <w:p>
+      <w:pPr>
+        <w:pStyle w:val="Normal"/>
+        <w:rPr>
+          <w:rStyle w:val="SubtleReference"/>
+          <w:rFonts w:ascii="Calibri" w:hAnsi="Calibri" w:cs="Calibri" w:asciiTheme="minorHAnsi" w:cstheme="minorHAnsi" w:hAnsiTheme="minorHAnsi"/>
+          <w:b w:val="false"/>
+          <w:bCs w:val="false"/>
+          <w:color w:val="auto"/>
+        </w:rPr>
+      </w:pPr>
+      <w:r>
+        <w:rPr/>
+        <w:drawing>
+          <wp:inline distT="0" distB="0" distL="0" distR="0">
+            <wp:extent cx="2426335" cy="334645"/>
+            <wp:effectExtent l="0" t="0" r="0" b="0"/>
+            <wp:docPr id="2" name="Imagen1" descr=""/>
+            <wp:cNvGraphicFramePr>
+              <a:graphicFrameLocks xmlns:a="http://schemas.openxmlformats.org/drawingml/2006/main" noChangeAspect="1"/>
+            </wp:cNvGraphicFramePr>
+            <a:graphic xmlns:a="http://schemas.openxmlformats.org/drawingml/2006/main">
+              <a:graphicData uri="http://schemas.openxmlformats.org/drawingml/2006/picture">
+                <pic:pic xmlns:pic="http://schemas.openxmlformats.org/drawingml/2006/picture">
+                  <pic:nvPicPr>
+                    <pic:cNvPr id="2" name="Imagen1" descr=""/>
+                    <pic:cNvPicPr>
+                      <a:picLocks noChangeAspect="1" noChangeArrowheads="1"/>
+                    </pic:cNvPicPr>
+                  </pic:nvPicPr>
+                  <pic:blipFill>
+                    <a:blip r:embed="rId3"/>
                     <a:stretch>
                       <a:fillRect/>
                     </a:stretch>
@@ -898,7 +943,59 @@
     </w:p>
     <w:p>
       <w:pPr>
-        <w:pStyle w:val="Normal"/>
+        <w:pStyle w:val="Heading3"/>
+        <w:rPr>
+          <w:rStyle w:val="SubtleReference"/>
+          <w:rFonts w:ascii="Calibri" w:hAnsi="Calibri" w:cs="Calibri" w:asciiTheme="minorHAnsi" w:cstheme="minorHAnsi" w:hAnsiTheme="minorHAnsi"/>
+          <w:b w:val="false"/>
+          <w:bCs w:val="false"/>
+          <w:color w:themeColor="background1" w:val="FFFFFF"/>
+        </w:rPr>
+      </w:pPr>
+      <w:r>
+        <w:rPr>
+          <w:rStyle w:val="SubtleReference"/>
+          <w:rFonts w:cs="Calibri" w:cstheme="minorHAnsi"/>
+          <w:b w:val="false"/>
+          <w:bCs w:val="false"/>
+          <w:color w:themeColor="background1" w:val="FFFFFF"/>
+        </w:rPr>
+        <w:t>EJERCICIO 2</w:t>
+      </w:r>
+    </w:p>
+    <w:p>
+      <w:pPr>
+        <w:pStyle w:val="Normal"/>
+        <w:jc w:val="both"/>
+        <w:rPr>
+          <w:rStyle w:val="SubtleReference"/>
+          <w:rFonts w:ascii="Calibri" w:hAnsi="Calibri" w:cs="Calibri" w:asciiTheme="minorHAnsi" w:cstheme="minorHAnsi" w:hAnsiTheme="minorHAnsi"/>
+          <w:b w:val="false"/>
+          <w:bCs w:val="false"/>
+          <w:color w:val="auto"/>
+        </w:rPr>
+      </w:pPr>
+      <w:r>
+        <w:rPr>
+          <w:rFonts w:cs="Calibri" w:ascii="Calibri" w:hAnsi="Calibri" w:asciiTheme="minorHAnsi" w:cstheme="minorHAnsi" w:hAnsiTheme="minorHAnsi"/>
+        </w:rPr>
+        <w:t xml:space="preserve">Calcula la suma acumulada de números en un archivo de texto (que tiene que estar en local, no en hadoop), donde cada línea contiene un número (tendrás que crear el archivo con los números también). </w:t>
+      </w:r>
+      <w:r>
+        <w:rPr>
+          <w:rStyle w:val="SubtleReference"/>
+          <w:rFonts w:cs="Calibri" w:ascii="Calibri" w:hAnsi="Calibri" w:asciiTheme="minorHAnsi" w:cstheme="minorHAnsi" w:hAnsiTheme="minorHAnsi"/>
+          <w:b w:val="false"/>
+          <w:bCs w:val="false"/>
+          <w:color w:val="auto"/>
+        </w:rPr>
+        <w:t>Guarda el resultado en un fichero (en el sistema operativo, no en Hadoop)</w:t>
+      </w:r>
+    </w:p>
+    <w:p>
+      <w:pPr>
+        <w:pStyle w:val="Normal"/>
+        <w:jc w:val="both"/>
         <w:rPr>
           <w:rStyle w:val="SubtleReference"/>
           <w:rFonts w:ascii="Calibri" w:hAnsi="Calibri" w:cs="Calibri" w:asciiTheme="minorHAnsi" w:cstheme="minorHAnsi" w:hAnsiTheme="minorHAnsi"/>
@@ -918,24 +1015,494 @@
     </w:p>
     <w:p>
       <w:pPr>
-        <w:pStyle w:val="Heading3"/>
-        <w:rPr>
-          <w:rStyle w:val="SubtleReference"/>
-          <w:rFonts w:ascii="Calibri" w:hAnsi="Calibri" w:cs="Calibri" w:asciiTheme="minorHAnsi" w:cstheme="minorHAnsi" w:hAnsiTheme="minorHAnsi"/>
-          <w:b w:val="false"/>
-          <w:bCs w:val="false"/>
-          <w:color w:themeColor="background1" w:val="FFFFFF"/>
-        </w:rPr>
-      </w:pPr>
-      <w:r>
-        <w:rPr>
-          <w:rStyle w:val="SubtleReference"/>
-          <w:rFonts w:cs="Calibri" w:cstheme="minorHAnsi"/>
-          <w:b w:val="false"/>
-          <w:bCs w:val="false"/>
-          <w:color w:themeColor="background1" w:val="FFFFFF"/>
-        </w:rPr>
-        <w:t>EJERCICIO 2</w:t>
+        <w:pStyle w:val="Normal"/>
+        <w:rPr/>
+      </w:pPr>
+      <w:r>
+        <w:rPr>
+          <w:rStyle w:val="SubtleReference"/>
+          <w:rFonts w:cs="Calibri" w:ascii="Calibri" w:hAnsi="Calibri" w:asciiTheme="minorHAnsi" w:cstheme="minorHAnsi" w:hAnsiTheme="minorHAnsi"/>
+          <w:b w:val="false"/>
+          <w:bCs w:val="false"/>
+          <w:color w:val="780373"/>
+        </w:rPr>
+        <w:t>from pyspark.sql import SparkSession</w:t>
+      </w:r>
+    </w:p>
+    <w:p>
+      <w:pPr>
+        <w:pStyle w:val="Normal"/>
+        <w:rPr/>
+      </w:pPr>
+      <w:r>
+        <w:rPr>
+          <w:rStyle w:val="SubtleReference"/>
+          <w:rFonts w:cs="Calibri" w:ascii="Calibri" w:hAnsi="Calibri" w:asciiTheme="minorHAnsi" w:cstheme="minorHAnsi" w:hAnsiTheme="minorHAnsi"/>
+          <w:b w:val="false"/>
+          <w:bCs w:val="false"/>
+          <w:color w:val="780373"/>
+        </w:rPr>
+        <w:t>from pyspark.rdd import RDD</w:t>
+      </w:r>
+    </w:p>
+    <w:p>
+      <w:pPr>
+        <w:pStyle w:val="Normal"/>
+        <w:rPr>
+          <w:rFonts w:ascii="Calibri" w:hAnsi="Calibri" w:cs="Calibri" w:asciiTheme="minorHAnsi" w:cstheme="minorHAnsi" w:hAnsiTheme="minorHAnsi"/>
+          <w:b w:val="false"/>
+          <w:bCs w:val="false"/>
+          <w:color w:val="780373"/>
+        </w:rPr>
+      </w:pPr>
+      <w:r>
+        <w:rPr>
+          <w:rFonts w:cs="Calibri" w:cstheme="minorHAnsi" w:ascii="Calibri" w:hAnsi="Calibri"/>
+          <w:b w:val="false"/>
+          <w:bCs w:val="false"/>
+          <w:color w:val="780373"/>
+        </w:rPr>
+      </w:r>
+    </w:p>
+    <w:p>
+      <w:pPr>
+        <w:pStyle w:val="Normal"/>
+        <w:rPr/>
+      </w:pPr>
+      <w:r>
+        <w:rPr>
+          <w:rStyle w:val="SubtleReference"/>
+          <w:rFonts w:cs="Calibri" w:ascii="Calibri" w:hAnsi="Calibri" w:asciiTheme="minorHAnsi" w:cstheme="minorHAnsi" w:hAnsiTheme="minorHAnsi"/>
+          <w:b w:val="false"/>
+          <w:bCs w:val="false"/>
+          <w:color w:val="780373"/>
+        </w:rPr>
+        <w:t># Crear la sesión de Spark</w:t>
+      </w:r>
+    </w:p>
+    <w:p>
+      <w:pPr>
+        <w:pStyle w:val="Normal"/>
+        <w:rPr/>
+      </w:pPr>
+      <w:r>
+        <w:rPr>
+          <w:rStyle w:val="SubtleReference"/>
+          <w:rFonts w:cs="Calibri" w:ascii="Calibri" w:hAnsi="Calibri" w:asciiTheme="minorHAnsi" w:cstheme="minorHAnsi" w:hAnsiTheme="minorHAnsi"/>
+          <w:b w:val="false"/>
+          <w:bCs w:val="false"/>
+          <w:color w:val="780373"/>
+        </w:rPr>
+        <w:t>spark = SparkSession.builder.appName("SumaAcumulada").getOrCreate()</w:t>
+      </w:r>
+    </w:p>
+    <w:p>
+      <w:pPr>
+        <w:pStyle w:val="Normal"/>
+        <w:rPr>
+          <w:rFonts w:ascii="Calibri" w:hAnsi="Calibri" w:cs="Calibri" w:asciiTheme="minorHAnsi" w:cstheme="minorHAnsi" w:hAnsiTheme="minorHAnsi"/>
+          <w:b w:val="false"/>
+          <w:bCs w:val="false"/>
+          <w:color w:val="780373"/>
+        </w:rPr>
+      </w:pPr>
+      <w:r>
+        <w:rPr>
+          <w:rFonts w:cs="Calibri" w:cstheme="minorHAnsi" w:ascii="Calibri" w:hAnsi="Calibri"/>
+          <w:b w:val="false"/>
+          <w:bCs w:val="false"/>
+          <w:color w:val="780373"/>
+        </w:rPr>
+      </w:r>
+    </w:p>
+    <w:p>
+      <w:pPr>
+        <w:pStyle w:val="Normal"/>
+        <w:rPr/>
+      </w:pPr>
+      <w:r>
+        <w:rPr>
+          <w:rStyle w:val="SubtleReference"/>
+          <w:rFonts w:cs="Calibri" w:ascii="Calibri" w:hAnsi="Calibri" w:asciiTheme="minorHAnsi" w:cstheme="minorHAnsi" w:hAnsiTheme="minorHAnsi"/>
+          <w:b w:val="false"/>
+          <w:bCs w:val="false"/>
+          <w:color w:val="780373"/>
+        </w:rPr>
+        <w:t># Leer el archivo de texto desde el sistema local</w:t>
+      </w:r>
+    </w:p>
+    <w:p>
+      <w:pPr>
+        <w:pStyle w:val="Normal"/>
+        <w:rPr/>
+      </w:pPr>
+      <w:r>
+        <w:rPr>
+          <w:rStyle w:val="SubtleReference"/>
+          <w:rFonts w:cs="Calibri" w:ascii="Calibri" w:hAnsi="Calibri" w:asciiTheme="minorHAnsi" w:cstheme="minorHAnsi" w:hAnsiTheme="minorHAnsi"/>
+          <w:b w:val="false"/>
+          <w:bCs w:val="false"/>
+          <w:color w:val="780373"/>
+        </w:rPr>
+        <w:t>archivo = "numeros.txt"</w:t>
+      </w:r>
+    </w:p>
+    <w:p>
+      <w:pPr>
+        <w:pStyle w:val="Normal"/>
+        <w:rPr/>
+      </w:pPr>
+      <w:r>
+        <w:rPr>
+          <w:rStyle w:val="SubtleReference"/>
+          <w:rFonts w:cs="Calibri" w:ascii="Calibri" w:hAnsi="Calibri" w:asciiTheme="minorHAnsi" w:cstheme="minorHAnsi" w:hAnsiTheme="minorHAnsi"/>
+          <w:b w:val="false"/>
+          <w:bCs w:val="false"/>
+          <w:color w:val="780373"/>
+        </w:rPr>
+        <w:t>rdd = spark.sparkContext.textFile(archivo)</w:t>
+      </w:r>
+    </w:p>
+    <w:p>
+      <w:pPr>
+        <w:pStyle w:val="Normal"/>
+        <w:rPr>
+          <w:rFonts w:ascii="Calibri" w:hAnsi="Calibri" w:cs="Calibri" w:asciiTheme="minorHAnsi" w:cstheme="minorHAnsi" w:hAnsiTheme="minorHAnsi"/>
+          <w:b w:val="false"/>
+          <w:bCs w:val="false"/>
+          <w:color w:val="780373"/>
+        </w:rPr>
+      </w:pPr>
+      <w:r>
+        <w:rPr>
+          <w:rFonts w:cs="Calibri" w:cstheme="minorHAnsi" w:ascii="Calibri" w:hAnsi="Calibri"/>
+          <w:b w:val="false"/>
+          <w:bCs w:val="false"/>
+          <w:color w:val="780373"/>
+        </w:rPr>
+      </w:r>
+    </w:p>
+    <w:p>
+      <w:pPr>
+        <w:pStyle w:val="Normal"/>
+        <w:rPr/>
+      </w:pPr>
+      <w:r>
+        <w:rPr>
+          <w:rStyle w:val="SubtleReference"/>
+          <w:rFonts w:cs="Calibri" w:ascii="Calibri" w:hAnsi="Calibri" w:asciiTheme="minorHAnsi" w:cstheme="minorHAnsi" w:hAnsiTheme="minorHAnsi"/>
+          <w:b w:val="false"/>
+          <w:bCs w:val="false"/>
+          <w:color w:val="780373"/>
+        </w:rPr>
+        <w:t># Convertir las líneas en números</w:t>
+      </w:r>
+    </w:p>
+    <w:p>
+      <w:pPr>
+        <w:pStyle w:val="Normal"/>
+        <w:rPr/>
+      </w:pPr>
+      <w:r>
+        <w:rPr>
+          <w:rStyle w:val="SubtleReference"/>
+          <w:rFonts w:cs="Calibri" w:ascii="Calibri" w:hAnsi="Calibri" w:asciiTheme="minorHAnsi" w:cstheme="minorHAnsi" w:hAnsiTheme="minorHAnsi"/>
+          <w:b w:val="false"/>
+          <w:bCs w:val="false"/>
+          <w:color w:val="780373"/>
+        </w:rPr>
+        <w:t>numeros_rdd = rdd.map(lambda x: int(x))</w:t>
+      </w:r>
+    </w:p>
+    <w:p>
+      <w:pPr>
+        <w:pStyle w:val="Normal"/>
+        <w:rPr>
+          <w:rFonts w:ascii="Calibri" w:hAnsi="Calibri" w:cs="Calibri" w:asciiTheme="minorHAnsi" w:cstheme="minorHAnsi" w:hAnsiTheme="minorHAnsi"/>
+          <w:b w:val="false"/>
+          <w:bCs w:val="false"/>
+          <w:color w:val="780373"/>
+        </w:rPr>
+      </w:pPr>
+      <w:r>
+        <w:rPr>
+          <w:rFonts w:cs="Calibri" w:cstheme="minorHAnsi" w:ascii="Calibri" w:hAnsi="Calibri"/>
+          <w:b w:val="false"/>
+          <w:bCs w:val="false"/>
+          <w:color w:val="780373"/>
+        </w:rPr>
+      </w:r>
+    </w:p>
+    <w:p>
+      <w:pPr>
+        <w:pStyle w:val="Normal"/>
+        <w:rPr/>
+      </w:pPr>
+      <w:r>
+        <w:rPr>
+          <w:rStyle w:val="SubtleReference"/>
+          <w:rFonts w:cs="Calibri" w:ascii="Calibri" w:hAnsi="Calibri" w:asciiTheme="minorHAnsi" w:cstheme="minorHAnsi" w:hAnsiTheme="minorHAnsi"/>
+          <w:b w:val="false"/>
+          <w:bCs w:val="false"/>
+          <w:color w:val="780373"/>
+        </w:rPr>
+        <w:t># Calcular la suma acumulada</w:t>
+      </w:r>
+    </w:p>
+    <w:p>
+      <w:pPr>
+        <w:pStyle w:val="Normal"/>
+        <w:rPr/>
+      </w:pPr>
+      <w:r>
+        <w:rPr>
+          <w:rStyle w:val="SubtleReference"/>
+          <w:rFonts w:cs="Calibri" w:ascii="Calibri" w:hAnsi="Calibri" w:asciiTheme="minorHAnsi" w:cstheme="minorHAnsi" w:hAnsiTheme="minorHAnsi"/>
+          <w:b w:val="false"/>
+          <w:bCs w:val="false"/>
+          <w:color w:val="780373"/>
+        </w:rPr>
+        <w:t>suma_acumulada_rdd = numeros_rdd.mapPartitions(lambda it: [sum(it)])</w:t>
+      </w:r>
+    </w:p>
+    <w:p>
+      <w:pPr>
+        <w:pStyle w:val="Normal"/>
+        <w:rPr>
+          <w:rFonts w:ascii="Calibri" w:hAnsi="Calibri" w:cs="Calibri" w:asciiTheme="minorHAnsi" w:cstheme="minorHAnsi" w:hAnsiTheme="minorHAnsi"/>
+          <w:b w:val="false"/>
+          <w:bCs w:val="false"/>
+          <w:color w:val="780373"/>
+        </w:rPr>
+      </w:pPr>
+      <w:r>
+        <w:rPr>
+          <w:rFonts w:cs="Calibri" w:cstheme="minorHAnsi" w:ascii="Calibri" w:hAnsi="Calibri"/>
+          <w:b w:val="false"/>
+          <w:bCs w:val="false"/>
+          <w:color w:val="780373"/>
+        </w:rPr>
+      </w:r>
+    </w:p>
+    <w:p>
+      <w:pPr>
+        <w:pStyle w:val="Normal"/>
+        <w:rPr/>
+      </w:pPr>
+      <w:r>
+        <w:rPr>
+          <w:rStyle w:val="SubtleReference"/>
+          <w:rFonts w:cs="Calibri" w:ascii="Calibri" w:hAnsi="Calibri" w:asciiTheme="minorHAnsi" w:cstheme="minorHAnsi" w:hAnsiTheme="minorHAnsi"/>
+          <w:b w:val="false"/>
+          <w:bCs w:val="false"/>
+          <w:color w:val="780373"/>
+        </w:rPr>
+        <w:t># Convertir el resultado a una lista</w:t>
+      </w:r>
+    </w:p>
+    <w:p>
+      <w:pPr>
+        <w:pStyle w:val="Normal"/>
+        <w:rPr/>
+      </w:pPr>
+      <w:r>
+        <w:rPr>
+          <w:rStyle w:val="SubtleReference"/>
+          <w:rFonts w:cs="Calibri" w:ascii="Calibri" w:hAnsi="Calibri" w:asciiTheme="minorHAnsi" w:cstheme="minorHAnsi" w:hAnsiTheme="minorHAnsi"/>
+          <w:b w:val="false"/>
+          <w:bCs w:val="false"/>
+          <w:color w:val="780373"/>
+        </w:rPr>
+        <w:t>resultado = suma_acumulada_rdd.collect()</w:t>
+      </w:r>
+    </w:p>
+    <w:p>
+      <w:pPr>
+        <w:pStyle w:val="Normal"/>
+        <w:rPr>
+          <w:rFonts w:ascii="Calibri" w:hAnsi="Calibri" w:cs="Calibri" w:asciiTheme="minorHAnsi" w:cstheme="minorHAnsi" w:hAnsiTheme="minorHAnsi"/>
+          <w:b w:val="false"/>
+          <w:bCs w:val="false"/>
+          <w:color w:val="780373"/>
+        </w:rPr>
+      </w:pPr>
+      <w:r>
+        <w:rPr>
+          <w:rFonts w:cs="Calibri" w:cstheme="minorHAnsi" w:ascii="Calibri" w:hAnsi="Calibri"/>
+          <w:b w:val="false"/>
+          <w:bCs w:val="false"/>
+          <w:color w:val="780373"/>
+        </w:rPr>
+      </w:r>
+    </w:p>
+    <w:p>
+      <w:pPr>
+        <w:pStyle w:val="Normal"/>
+        <w:rPr/>
+      </w:pPr>
+      <w:r>
+        <w:rPr>
+          <w:rStyle w:val="SubtleReference"/>
+          <w:rFonts w:cs="Calibri" w:ascii="Calibri" w:hAnsi="Calibri" w:asciiTheme="minorHAnsi" w:cstheme="minorHAnsi" w:hAnsiTheme="minorHAnsi"/>
+          <w:b w:val="false"/>
+          <w:bCs w:val="false"/>
+          <w:color w:val="780373"/>
+        </w:rPr>
+        <w:t># Guardar el resultado en un archivo local</w:t>
+      </w:r>
+    </w:p>
+    <w:p>
+      <w:pPr>
+        <w:pStyle w:val="Normal"/>
+        <w:rPr/>
+      </w:pPr>
+      <w:r>
+        <w:rPr>
+          <w:rStyle w:val="SubtleReference"/>
+          <w:rFonts w:cs="Calibri" w:ascii="Calibri" w:hAnsi="Calibri" w:asciiTheme="minorHAnsi" w:cstheme="minorHAnsi" w:hAnsiTheme="minorHAnsi"/>
+          <w:b w:val="false"/>
+          <w:bCs w:val="false"/>
+          <w:color w:val="780373"/>
+        </w:rPr>
+        <w:t>with open("resultado_suma_acumulada.txt", "w") as f:</w:t>
+      </w:r>
+    </w:p>
+    <w:p>
+      <w:pPr>
+        <w:pStyle w:val="Normal"/>
+        <w:rPr/>
+      </w:pPr>
+      <w:r>
+        <w:rPr>
+          <w:rStyle w:val="SubtleReference"/>
+          <w:rFonts w:cs="Calibri" w:ascii="Calibri" w:hAnsi="Calibri" w:asciiTheme="minorHAnsi" w:cstheme="minorHAnsi" w:hAnsiTheme="minorHAnsi"/>
+          <w:b w:val="false"/>
+          <w:bCs w:val="false"/>
+          <w:color w:val="780373"/>
+        </w:rPr>
+        <w:t xml:space="preserve">    </w:t>
+      </w:r>
+      <w:r>
+        <w:rPr>
+          <w:rStyle w:val="SubtleReference"/>
+          <w:rFonts w:cs="Calibri" w:ascii="Calibri" w:hAnsi="Calibri" w:asciiTheme="minorHAnsi" w:cstheme="minorHAnsi" w:hAnsiTheme="minorHAnsi"/>
+          <w:b w:val="false"/>
+          <w:bCs w:val="false"/>
+          <w:color w:val="780373"/>
+        </w:rPr>
+        <w:t>for valor in resultado:</w:t>
+      </w:r>
+    </w:p>
+    <w:p>
+      <w:pPr>
+        <w:pStyle w:val="Normal"/>
+        <w:rPr/>
+      </w:pPr>
+      <w:r>
+        <w:rPr>
+          <w:rStyle w:val="SubtleReference"/>
+          <w:rFonts w:cs="Calibri" w:ascii="Calibri" w:hAnsi="Calibri" w:asciiTheme="minorHAnsi" w:cstheme="minorHAnsi" w:hAnsiTheme="minorHAnsi"/>
+          <w:b w:val="false"/>
+          <w:bCs w:val="false"/>
+          <w:color w:val="780373"/>
+        </w:rPr>
+        <w:t xml:space="preserve">        </w:t>
+      </w:r>
+      <w:r>
+        <w:rPr>
+          <w:rStyle w:val="SubtleReference"/>
+          <w:rFonts w:cs="Calibri" w:ascii="Calibri" w:hAnsi="Calibri" w:asciiTheme="minorHAnsi" w:cstheme="minorHAnsi" w:hAnsiTheme="minorHAnsi"/>
+          <w:b w:val="false"/>
+          <w:bCs w:val="false"/>
+          <w:color w:val="780373"/>
+        </w:rPr>
+        <w:t>f.write(str(valor) + "\n")</w:t>
+      </w:r>
+    </w:p>
+    <w:p>
+      <w:pPr>
+        <w:pStyle w:val="Normal"/>
+        <w:rPr>
+          <w:rFonts w:ascii="Calibri" w:hAnsi="Calibri" w:cs="Calibri" w:asciiTheme="minorHAnsi" w:cstheme="minorHAnsi" w:hAnsiTheme="minorHAnsi"/>
+          <w:b w:val="false"/>
+          <w:bCs w:val="false"/>
+          <w:color w:val="780373"/>
+        </w:rPr>
+      </w:pPr>
+      <w:r>
+        <w:rPr>
+          <w:rFonts w:cs="Calibri" w:cstheme="minorHAnsi" w:ascii="Calibri" w:hAnsi="Calibri"/>
+          <w:b w:val="false"/>
+          <w:bCs w:val="false"/>
+          <w:color w:val="780373"/>
+        </w:rPr>
+      </w:r>
+    </w:p>
+    <w:p>
+      <w:pPr>
+        <w:pStyle w:val="Normal"/>
+        <w:rPr/>
+      </w:pPr>
+      <w:r>
+        <w:rPr>
+          <w:rStyle w:val="SubtleReference"/>
+          <w:rFonts w:cs="Calibri" w:ascii="Calibri" w:hAnsi="Calibri" w:asciiTheme="minorHAnsi" w:cstheme="minorHAnsi" w:hAnsiTheme="minorHAnsi"/>
+          <w:b w:val="false"/>
+          <w:bCs w:val="false"/>
+          <w:color w:val="780373"/>
+        </w:rPr>
+        <w:t>print("Resultado guardado en 'resultado_suma_acumulada.txt'")</w:t>
+      </w:r>
+    </w:p>
+    <w:p>
+      <w:pPr>
+        <w:pStyle w:val="Normal"/>
+        <w:rPr>
+          <w:rFonts w:ascii="Calibri" w:hAnsi="Calibri" w:cs="Calibri" w:asciiTheme="minorHAnsi" w:cstheme="minorHAnsi" w:hAnsiTheme="minorHAnsi"/>
+          <w:b w:val="false"/>
+          <w:bCs w:val="false"/>
+          <w:color w:val="780373"/>
+        </w:rPr>
+      </w:pPr>
+      <w:r>
+        <w:rPr>
+          <w:rFonts w:cs="Calibri" w:cstheme="minorHAnsi" w:ascii="Calibri" w:hAnsi="Calibri"/>
+          <w:b w:val="false"/>
+          <w:bCs w:val="false"/>
+          <w:color w:val="780373"/>
+        </w:rPr>
+      </w:r>
+    </w:p>
+    <w:p>
+      <w:pPr>
+        <w:pStyle w:val="Normal"/>
+        <w:rPr/>
+      </w:pPr>
+      <w:r>
+        <w:rPr>
+          <w:rStyle w:val="SubtleReference"/>
+          <w:rFonts w:cs="Calibri" w:ascii="Calibri" w:hAnsi="Calibri" w:asciiTheme="minorHAnsi" w:cstheme="minorHAnsi" w:hAnsiTheme="minorHAnsi"/>
+          <w:b w:val="false"/>
+          <w:bCs w:val="false"/>
+          <w:color w:val="780373"/>
+        </w:rPr>
+        <w:t># Detener Spark</w:t>
+      </w:r>
+    </w:p>
+    <w:p>
+      <w:pPr>
+        <w:pStyle w:val="Normal"/>
+        <w:rPr/>
+      </w:pPr>
+      <w:r>
+        <w:rPr>
+          <w:rStyle w:val="SubtleReference"/>
+          <w:rFonts w:cs="Calibri" w:ascii="Calibri" w:hAnsi="Calibri" w:asciiTheme="minorHAnsi" w:cstheme="minorHAnsi" w:hAnsiTheme="minorHAnsi"/>
+          <w:b w:val="false"/>
+          <w:bCs w:val="false"/>
+          <w:color w:val="780373"/>
+        </w:rPr>
+        <w:t>spark.stop()</w:t>
       </w:r>
     </w:p>
     <w:p>
@@ -943,55 +1510,66 @@
         <w:pStyle w:val="Normal"/>
         <w:jc w:val="both"/>
         <w:rPr>
-          <w:rStyle w:val="SubtleReference"/>
-          <w:rFonts w:ascii="Calibri" w:hAnsi="Calibri" w:cs="Calibri" w:asciiTheme="minorHAnsi" w:cstheme="minorHAnsi" w:hAnsiTheme="minorHAnsi"/>
-          <w:b w:val="false"/>
-          <w:bCs w:val="false"/>
-          <w:color w:val="auto"/>
-        </w:rPr>
-      </w:pPr>
-      <w:r>
-        <w:rPr>
-          <w:rFonts w:cs="Calibri" w:ascii="Calibri" w:hAnsi="Calibri" w:asciiTheme="minorHAnsi" w:cstheme="minorHAnsi" w:hAnsiTheme="minorHAnsi"/>
-        </w:rPr>
-        <w:t xml:space="preserve">Calcula la suma acumulada de números en un archivo de texto (que tiene que estar en local, no en hadoop), donde cada línea contiene un número (tendrás que crear el archivo con los números también). </w:t>
-      </w:r>
-      <w:r>
-        <w:rPr>
-          <w:rStyle w:val="SubtleReference"/>
-          <w:rFonts w:cs="Calibri" w:ascii="Calibri" w:hAnsi="Calibri" w:asciiTheme="minorHAnsi" w:cstheme="minorHAnsi" w:hAnsiTheme="minorHAnsi"/>
-          <w:b w:val="false"/>
-          <w:bCs w:val="false"/>
-          <w:color w:val="auto"/>
-        </w:rPr>
-        <w:t>Guarda el resultado en un fichero (en el sistema operativo, no en Hadoop)</w:t>
-      </w:r>
-    </w:p>
-    <w:p>
-      <w:pPr>
-        <w:pStyle w:val="Normal"/>
-        <w:jc w:val="both"/>
-        <w:rPr>
-          <w:rStyle w:val="SubtleReference"/>
-          <w:rFonts w:ascii="Calibri" w:hAnsi="Calibri" w:cs="Calibri" w:asciiTheme="minorHAnsi" w:cstheme="minorHAnsi" w:hAnsiTheme="minorHAnsi"/>
-          <w:b w:val="false"/>
-          <w:bCs w:val="false"/>
-          <w:color w:val="auto"/>
+          <w:rFonts w:ascii="Calibri" w:hAnsi="Calibri" w:cs="Calibri" w:asciiTheme="minorHAnsi" w:cstheme="minorHAnsi" w:hAnsiTheme="minorHAnsi"/>
         </w:rPr>
       </w:pPr>
       <w:r>
         <w:rPr>
           <w:rFonts w:cs="Calibri" w:cstheme="minorHAnsi" w:ascii="Calibri" w:hAnsi="Calibri"/>
-          <w:b w:val="false"/>
-          <w:bCs w:val="false"/>
-          <w:color w:val="auto"/>
-        </w:rPr>
-      </w:r>
-    </w:p>
-    <w:p>
-      <w:pPr>
-        <w:pStyle w:val="Normal"/>
-        <w:jc w:val="both"/>
+        </w:rPr>
+      </w:r>
+    </w:p>
+    <w:p>
+      <w:pPr>
+        <w:pStyle w:val="Normal"/>
+        <w:rPr>
+          <w:rFonts w:ascii="Calibri" w:hAnsi="Calibri" w:cs="Calibri" w:asciiTheme="minorHAnsi" w:cstheme="minorHAnsi" w:hAnsiTheme="minorHAnsi"/>
+        </w:rPr>
+      </w:pPr>
+      <w:r>
+        <w:rPr/>
+        <w:drawing>
+          <wp:inline distT="0" distB="0" distL="0" distR="0">
+            <wp:extent cx="4859020" cy="466090"/>
+            <wp:effectExtent l="0" t="0" r="0" b="0"/>
+            <wp:docPr id="3" name="Imagen3" descr=""/>
+            <wp:cNvGraphicFramePr>
+              <a:graphicFrameLocks xmlns:a="http://schemas.openxmlformats.org/drawingml/2006/main" noChangeAspect="1"/>
+            </wp:cNvGraphicFramePr>
+            <a:graphic xmlns:a="http://schemas.openxmlformats.org/drawingml/2006/main">
+              <a:graphicData uri="http://schemas.openxmlformats.org/drawingml/2006/picture">
+                <pic:pic xmlns:pic="http://schemas.openxmlformats.org/drawingml/2006/picture">
+                  <pic:nvPicPr>
+                    <pic:cNvPr id="3" name="Imagen3" descr=""/>
+                    <pic:cNvPicPr>
+                      <a:picLocks noChangeAspect="1" noChangeArrowheads="1"/>
+                    </pic:cNvPicPr>
+                  </pic:nvPicPr>
+                  <pic:blipFill>
+                    <a:blip r:embed="rId4"/>
+                    <a:stretch>
+                      <a:fillRect/>
+                    </a:stretch>
+                  </pic:blipFill>
+                  <pic:spPr bwMode="auto">
+                    <a:xfrm>
+                      <a:off x="0" y="0"/>
+                      <a:ext cx="4859020" cy="466090"/>
+                    </a:xfrm>
+                    <a:prstGeom prst="rect">
+                      <a:avLst/>
+                    </a:prstGeom>
+                  </pic:spPr>
+                </pic:pic>
+              </a:graphicData>
+            </a:graphic>
+          </wp:inline>
+        </w:drawing>
+      </w:r>
+    </w:p>
+    <w:p>
+      <w:pPr>
+        <w:pStyle w:val="Normal"/>
         <w:rPr>
           <w:rFonts w:ascii="Calibri" w:hAnsi="Calibri" w:cs="Calibri" w:asciiTheme="minorHAnsi" w:cstheme="minorHAnsi" w:hAnsiTheme="minorHAnsi"/>
         </w:rPr>
@@ -1010,9 +1588,44 @@
         </w:rPr>
       </w:pPr>
       <w:r>
-        <w:rPr>
-          <w:rFonts w:cs="Calibri" w:cstheme="minorHAnsi" w:ascii="Calibri" w:hAnsi="Calibri"/>
-        </w:rPr>
+        <w:rPr/>
+        <w:drawing>
+          <wp:inline distT="0" distB="0" distL="0" distR="0">
+            <wp:extent cx="3239135" cy="448310"/>
+            <wp:effectExtent l="0" t="0" r="0" b="0"/>
+            <wp:docPr id="4" name="Imagen4" descr=""/>
+            <wp:cNvGraphicFramePr>
+              <a:graphicFrameLocks xmlns:a="http://schemas.openxmlformats.org/drawingml/2006/main" noChangeAspect="1"/>
+            </wp:cNvGraphicFramePr>
+            <a:graphic xmlns:a="http://schemas.openxmlformats.org/drawingml/2006/main">
+              <a:graphicData uri="http://schemas.openxmlformats.org/drawingml/2006/picture">
+                <pic:pic xmlns:pic="http://schemas.openxmlformats.org/drawingml/2006/picture">
+                  <pic:nvPicPr>
+                    <pic:cNvPr id="4" name="Imagen4" descr=""/>
+                    <pic:cNvPicPr>
+                      <a:picLocks noChangeAspect="1" noChangeArrowheads="1"/>
+                    </pic:cNvPicPr>
+                  </pic:nvPicPr>
+                  <pic:blipFill>
+                    <a:blip r:embed="rId5"/>
+                    <a:stretch>
+                      <a:fillRect/>
+                    </a:stretch>
+                  </pic:blipFill>
+                  <pic:spPr bwMode="auto">
+                    <a:xfrm>
+                      <a:off x="0" y="0"/>
+                      <a:ext cx="3239135" cy="448310"/>
+                    </a:xfrm>
+                    <a:prstGeom prst="rect">
+                      <a:avLst/>
+                    </a:prstGeom>
+                  </pic:spPr>
+                </pic:pic>
+              </a:graphicData>
+            </a:graphic>
+          </wp:inline>
+        </w:drawing>
       </w:r>
       <w:r>
         <w:br w:type="page"/>
@@ -1132,12 +1745,28 @@
     <w:p>
       <w:pPr>
         <w:pStyle w:val="Normal"/>
-        <w:rPr>
-          <w:rStyle w:val="SubtleReference"/>
-          <w:rFonts w:ascii="Calibri" w:hAnsi="Calibri" w:cs="Calibri" w:asciiTheme="minorHAnsi" w:cstheme="minorHAnsi" w:hAnsiTheme="minorHAnsi"/>
-          <w:b w:val="false"/>
-          <w:bCs w:val="false"/>
-          <w:color w:val="auto"/>
+        <w:rPr/>
+      </w:pPr>
+      <w:r>
+        <w:rPr>
+          <w:rStyle w:val="SubtleReference"/>
+          <w:rFonts w:cs="Calibri" w:ascii="Calibri" w:hAnsi="Calibri" w:asciiTheme="minorHAnsi" w:cstheme="minorHAnsi" w:hAnsiTheme="minorHAnsi"/>
+          <w:b w:val="false"/>
+          <w:bCs w:val="false"/>
+          <w:color w:val="780373"/>
+        </w:rPr>
+        <w:t>from pyspark import SparkContext</w:t>
+      </w:r>
+    </w:p>
+    <w:p>
+      <w:pPr>
+        <w:pStyle w:val="Normal"/>
+        <w:rPr>
+          <w:rStyle w:val="SubtleReference"/>
+          <w:rFonts w:ascii="Calibri" w:hAnsi="Calibri" w:cs="Calibri" w:asciiTheme="minorHAnsi" w:cstheme="minorHAnsi" w:hAnsiTheme="minorHAnsi"/>
+          <w:b w:val="false"/>
+          <w:bCs w:val="false"/>
+          <w:color w:val="780373"/>
         </w:rPr>
       </w:pPr>
       <w:r>
@@ -1145,7 +1774,544 @@
           <w:rFonts w:cs="Calibri" w:cstheme="minorHAnsi" w:ascii="Calibri" w:hAnsi="Calibri"/>
           <w:b w:val="false"/>
           <w:bCs w:val="false"/>
-          <w:color w:val="auto"/>
+          <w:color w:val="780373"/>
+        </w:rPr>
+      </w:r>
+    </w:p>
+    <w:p>
+      <w:pPr>
+        <w:pStyle w:val="Normal"/>
+        <w:rPr/>
+      </w:pPr>
+      <w:r>
+        <w:rPr>
+          <w:rStyle w:val="SubtleReference"/>
+          <w:rFonts w:cs="Calibri" w:ascii="Calibri" w:hAnsi="Calibri" w:asciiTheme="minorHAnsi" w:cstheme="minorHAnsi" w:hAnsiTheme="minorHAnsi"/>
+          <w:b w:val="false"/>
+          <w:bCs w:val="false"/>
+          <w:color w:val="780373"/>
+        </w:rPr>
+        <w:t># Inicializar el SparkContext</w:t>
+      </w:r>
+    </w:p>
+    <w:p>
+      <w:pPr>
+        <w:pStyle w:val="Normal"/>
+        <w:rPr/>
+      </w:pPr>
+      <w:r>
+        <w:rPr>
+          <w:rStyle w:val="SubtleReference"/>
+          <w:rFonts w:cs="Calibri" w:ascii="Calibri" w:hAnsi="Calibri" w:asciiTheme="minorHAnsi" w:cstheme="minorHAnsi" w:hAnsiTheme="minorHAnsi"/>
+          <w:b w:val="false"/>
+          <w:bCs w:val="false"/>
+          <w:color w:val="780373"/>
+        </w:rPr>
+        <w:t>sc = SparkContext(appName="JoinExample")</w:t>
+      </w:r>
+    </w:p>
+    <w:p>
+      <w:pPr>
+        <w:pStyle w:val="Normal"/>
+        <w:rPr>
+          <w:rStyle w:val="SubtleReference"/>
+          <w:rFonts w:ascii="Calibri" w:hAnsi="Calibri" w:cs="Calibri" w:asciiTheme="minorHAnsi" w:cstheme="minorHAnsi" w:hAnsiTheme="minorHAnsi"/>
+          <w:b w:val="false"/>
+          <w:bCs w:val="false"/>
+          <w:color w:val="780373"/>
+        </w:rPr>
+      </w:pPr>
+      <w:r>
+        <w:rPr>
+          <w:rFonts w:cs="Calibri" w:cstheme="minorHAnsi" w:ascii="Calibri" w:hAnsi="Calibri"/>
+          <w:b w:val="false"/>
+          <w:bCs w:val="false"/>
+          <w:color w:val="780373"/>
+        </w:rPr>
+      </w:r>
+    </w:p>
+    <w:p>
+      <w:pPr>
+        <w:pStyle w:val="Normal"/>
+        <w:rPr/>
+      </w:pPr>
+      <w:r>
+        <w:rPr>
+          <w:rStyle w:val="SubtleReference"/>
+          <w:rFonts w:cs="Calibri" w:ascii="Calibri" w:hAnsi="Calibri" w:asciiTheme="minorHAnsi" w:cstheme="minorHAnsi" w:hAnsiTheme="minorHAnsi"/>
+          <w:b w:val="false"/>
+          <w:bCs w:val="false"/>
+          <w:color w:val="780373"/>
+        </w:rPr>
+        <w:t># Crear dos RDDs</w:t>
+      </w:r>
+    </w:p>
+    <w:p>
+      <w:pPr>
+        <w:pStyle w:val="Normal"/>
+        <w:rPr/>
+      </w:pPr>
+      <w:r>
+        <w:rPr>
+          <w:rStyle w:val="SubtleReference"/>
+          <w:rFonts w:cs="Calibri" w:ascii="Calibri" w:hAnsi="Calibri" w:asciiTheme="minorHAnsi" w:cstheme="minorHAnsi" w:hAnsiTheme="minorHAnsi"/>
+          <w:b w:val="false"/>
+          <w:bCs w:val="false"/>
+          <w:color w:val="780373"/>
+        </w:rPr>
+        <w:t>rdd1 = sc.parallelize([(1, "Alice"), (2, "Bob"), (3, "Charlie"), (4, "David"), (5, "Eve"), (6, "Frank"), (7, "Grace")])</w:t>
+      </w:r>
+    </w:p>
+    <w:p>
+      <w:pPr>
+        <w:pStyle w:val="Normal"/>
+        <w:rPr/>
+      </w:pPr>
+      <w:r>
+        <w:rPr>
+          <w:rStyle w:val="SubtleReference"/>
+          <w:rFonts w:cs="Calibri" w:ascii="Calibri" w:hAnsi="Calibri" w:asciiTheme="minorHAnsi" w:cstheme="minorHAnsi" w:hAnsiTheme="minorHAnsi"/>
+          <w:b w:val="false"/>
+          <w:bCs w:val="false"/>
+          <w:color w:val="780373"/>
+        </w:rPr>
+        <w:t>rdd2 = sc.parallelize([(1, 25), (2, 30), (3, 35), (4, 40), (5, 45), (6, 50), (7, 55)])</w:t>
+      </w:r>
+    </w:p>
+    <w:p>
+      <w:pPr>
+        <w:pStyle w:val="Normal"/>
+        <w:rPr>
+          <w:rStyle w:val="SubtleReference"/>
+          <w:rFonts w:ascii="Calibri" w:hAnsi="Calibri" w:cs="Calibri" w:asciiTheme="minorHAnsi" w:cstheme="minorHAnsi" w:hAnsiTheme="minorHAnsi"/>
+          <w:b w:val="false"/>
+          <w:bCs w:val="false"/>
+          <w:color w:val="780373"/>
+        </w:rPr>
+      </w:pPr>
+      <w:r>
+        <w:rPr>
+          <w:rFonts w:cs="Calibri" w:cstheme="minorHAnsi" w:ascii="Calibri" w:hAnsi="Calibri"/>
+          <w:b w:val="false"/>
+          <w:bCs w:val="false"/>
+          <w:color w:val="780373"/>
+        </w:rPr>
+      </w:r>
+    </w:p>
+    <w:p>
+      <w:pPr>
+        <w:pStyle w:val="Normal"/>
+        <w:rPr/>
+      </w:pPr>
+      <w:r>
+        <w:rPr>
+          <w:rStyle w:val="SubtleReference"/>
+          <w:rFonts w:cs="Calibri" w:ascii="Calibri" w:hAnsi="Calibri" w:asciiTheme="minorHAnsi" w:cstheme="minorHAnsi" w:hAnsiTheme="minorHAnsi"/>
+          <w:b w:val="false"/>
+          <w:bCs w:val="false"/>
+          <w:color w:val="780373"/>
+        </w:rPr>
+        <w:t># Realizar el join entre los dos RDDs</w:t>
+      </w:r>
+    </w:p>
+    <w:p>
+      <w:pPr>
+        <w:pStyle w:val="Normal"/>
+        <w:rPr/>
+      </w:pPr>
+      <w:r>
+        <w:rPr>
+          <w:rStyle w:val="SubtleReference"/>
+          <w:rFonts w:cs="Calibri" w:ascii="Calibri" w:hAnsi="Calibri" w:asciiTheme="minorHAnsi" w:cstheme="minorHAnsi" w:hAnsiTheme="minorHAnsi"/>
+          <w:b w:val="false"/>
+          <w:bCs w:val="false"/>
+          <w:color w:val="780373"/>
+        </w:rPr>
+        <w:t>joined_rdd = rdd1.join(rdd2)</w:t>
+      </w:r>
+    </w:p>
+    <w:p>
+      <w:pPr>
+        <w:pStyle w:val="Normal"/>
+        <w:rPr>
+          <w:rStyle w:val="SubtleReference"/>
+          <w:rFonts w:ascii="Calibri" w:hAnsi="Calibri" w:cs="Calibri" w:asciiTheme="minorHAnsi" w:cstheme="minorHAnsi" w:hAnsiTheme="minorHAnsi"/>
+          <w:b w:val="false"/>
+          <w:bCs w:val="false"/>
+          <w:color w:val="780373"/>
+        </w:rPr>
+      </w:pPr>
+      <w:r>
+        <w:rPr>
+          <w:rFonts w:cs="Calibri" w:cstheme="minorHAnsi" w:ascii="Calibri" w:hAnsi="Calibri"/>
+          <w:b w:val="false"/>
+          <w:bCs w:val="false"/>
+          <w:color w:val="780373"/>
+        </w:rPr>
+      </w:r>
+    </w:p>
+    <w:p>
+      <w:pPr>
+        <w:pStyle w:val="Normal"/>
+        <w:rPr/>
+      </w:pPr>
+      <w:r>
+        <w:rPr>
+          <w:rStyle w:val="SubtleReference"/>
+          <w:rFonts w:cs="Calibri" w:ascii="Calibri" w:hAnsi="Calibri" w:asciiTheme="minorHAnsi" w:cstheme="minorHAnsi" w:hAnsiTheme="minorHAnsi"/>
+          <w:b w:val="false"/>
+          <w:bCs w:val="false"/>
+          <w:color w:val="780373"/>
+        </w:rPr>
+        <w:t># Filtrar solo los resultados donde la edad sea mayor a 30</w:t>
+      </w:r>
+    </w:p>
+    <w:p>
+      <w:pPr>
+        <w:pStyle w:val="Normal"/>
+        <w:rPr/>
+      </w:pPr>
+      <w:r>
+        <w:rPr>
+          <w:rStyle w:val="SubtleReference"/>
+          <w:rFonts w:cs="Calibri" w:ascii="Calibri" w:hAnsi="Calibri" w:asciiTheme="minorHAnsi" w:cstheme="minorHAnsi" w:hAnsiTheme="minorHAnsi"/>
+          <w:b w:val="false"/>
+          <w:bCs w:val="false"/>
+          <w:color w:val="780373"/>
+        </w:rPr>
+        <w:t>filtered_rdd = joined_rdd.filter(lambda x: x[1][1] &gt; 30)</w:t>
+      </w:r>
+    </w:p>
+    <w:p>
+      <w:pPr>
+        <w:pStyle w:val="Normal"/>
+        <w:rPr>
+          <w:rStyle w:val="SubtleReference"/>
+          <w:rFonts w:ascii="Calibri" w:hAnsi="Calibri" w:cs="Calibri" w:asciiTheme="minorHAnsi" w:cstheme="minorHAnsi" w:hAnsiTheme="minorHAnsi"/>
+          <w:b w:val="false"/>
+          <w:bCs w:val="false"/>
+          <w:color w:val="780373"/>
+        </w:rPr>
+      </w:pPr>
+      <w:r>
+        <w:rPr>
+          <w:rFonts w:cs="Calibri" w:cstheme="minorHAnsi" w:ascii="Calibri" w:hAnsi="Calibri"/>
+          <w:b w:val="false"/>
+          <w:bCs w:val="false"/>
+          <w:color w:val="780373"/>
+        </w:rPr>
+      </w:r>
+    </w:p>
+    <w:p>
+      <w:pPr>
+        <w:pStyle w:val="Normal"/>
+        <w:rPr/>
+      </w:pPr>
+      <w:r>
+        <w:rPr>
+          <w:rStyle w:val="SubtleReference"/>
+          <w:rFonts w:cs="Calibri" w:ascii="Calibri" w:hAnsi="Calibri" w:asciiTheme="minorHAnsi" w:cstheme="minorHAnsi" w:hAnsiTheme="minorHAnsi"/>
+          <w:b w:val="false"/>
+          <w:bCs w:val="false"/>
+          <w:color w:val="780373"/>
+        </w:rPr>
+        <w:t># Mostrar el resultado</w:t>
+      </w:r>
+    </w:p>
+    <w:p>
+      <w:pPr>
+        <w:pStyle w:val="Normal"/>
+        <w:rPr/>
+      </w:pPr>
+      <w:r>
+        <w:rPr>
+          <w:rStyle w:val="SubtleReference"/>
+          <w:rFonts w:cs="Calibri" w:ascii="Calibri" w:hAnsi="Calibri" w:asciiTheme="minorHAnsi" w:cstheme="minorHAnsi" w:hAnsiTheme="minorHAnsi"/>
+          <w:b w:val="false"/>
+          <w:bCs w:val="false"/>
+          <w:color w:val="780373"/>
+        </w:rPr>
+        <w:t>for record in filtered_rdd.collect():</w:t>
+      </w:r>
+    </w:p>
+    <w:p>
+      <w:pPr>
+        <w:pStyle w:val="Normal"/>
+        <w:rPr/>
+      </w:pPr>
+      <w:r>
+        <w:rPr>
+          <w:rStyle w:val="SubtleReference"/>
+          <w:rFonts w:cs="Calibri" w:ascii="Calibri" w:hAnsi="Calibri" w:asciiTheme="minorHAnsi" w:cstheme="minorHAnsi" w:hAnsiTheme="minorHAnsi"/>
+          <w:b w:val="false"/>
+          <w:bCs w:val="false"/>
+          <w:color w:val="780373"/>
+        </w:rPr>
+        <w:t xml:space="preserve">    </w:t>
+      </w:r>
+      <w:r>
+        <w:rPr>
+          <w:rStyle w:val="SubtleReference"/>
+          <w:rFonts w:cs="Calibri" w:ascii="Calibri" w:hAnsi="Calibri" w:asciiTheme="minorHAnsi" w:cstheme="minorHAnsi" w:hAnsiTheme="minorHAnsi"/>
+          <w:b w:val="false"/>
+          <w:bCs w:val="false"/>
+          <w:color w:val="780373"/>
+        </w:rPr>
+        <w:t>print(record)</w:t>
+      </w:r>
+    </w:p>
+    <w:p>
+      <w:pPr>
+        <w:pStyle w:val="Normal"/>
+        <w:rPr>
+          <w:rStyle w:val="SubtleReference"/>
+          <w:rFonts w:ascii="Calibri" w:hAnsi="Calibri" w:cs="Calibri" w:asciiTheme="minorHAnsi" w:cstheme="minorHAnsi" w:hAnsiTheme="minorHAnsi"/>
+          <w:b w:val="false"/>
+          <w:bCs w:val="false"/>
+          <w:color w:val="780373"/>
+        </w:rPr>
+      </w:pPr>
+      <w:r>
+        <w:rPr>
+          <w:rFonts w:cs="Calibri" w:cstheme="minorHAnsi" w:ascii="Calibri" w:hAnsi="Calibri"/>
+          <w:b w:val="false"/>
+          <w:bCs w:val="false"/>
+          <w:color w:val="780373"/>
+        </w:rPr>
+      </w:r>
+    </w:p>
+    <w:p>
+      <w:pPr>
+        <w:pStyle w:val="Normal"/>
+        <w:rPr/>
+      </w:pPr>
+      <w:r>
+        <w:rPr>
+          <w:rStyle w:val="SubtleReference"/>
+          <w:rFonts w:cs="Calibri" w:ascii="Calibri" w:hAnsi="Calibri" w:asciiTheme="minorHAnsi" w:cstheme="minorHAnsi" w:hAnsiTheme="minorHAnsi"/>
+          <w:b w:val="false"/>
+          <w:bCs w:val="false"/>
+          <w:color w:val="780373"/>
+        </w:rPr>
+        <w:t># Detener el SparkContext</w:t>
+      </w:r>
+    </w:p>
+    <w:p>
+      <w:pPr>
+        <w:pStyle w:val="Normal"/>
+        <w:rPr/>
+      </w:pPr>
+      <w:r>
+        <w:rPr>
+          <w:rStyle w:val="SubtleReference"/>
+          <w:rFonts w:cs="Calibri" w:ascii="Calibri" w:hAnsi="Calibri" w:asciiTheme="minorHAnsi" w:cstheme="minorHAnsi" w:hAnsiTheme="minorHAnsi"/>
+          <w:b w:val="false"/>
+          <w:bCs w:val="false"/>
+          <w:color w:val="780373"/>
+        </w:rPr>
+        <w:t>sc.stop()</w:t>
+      </w:r>
+    </w:p>
+    <w:p>
+      <w:pPr>
+        <w:pStyle w:val="Normal"/>
+        <w:jc w:val="both"/>
+        <w:rPr>
+          <w:rFonts w:ascii="Calibri" w:hAnsi="Calibri" w:cs="Calibri" w:asciiTheme="minorHAnsi" w:cstheme="minorHAnsi" w:hAnsiTheme="minorHAnsi"/>
+        </w:rPr>
+      </w:pPr>
+      <w:r>
+        <w:rPr>
+          <w:rFonts w:cs="Calibri" w:cstheme="minorHAnsi" w:ascii="Calibri" w:hAnsi="Calibri"/>
+        </w:rPr>
+      </w:r>
+    </w:p>
+    <w:p>
+      <w:pPr>
+        <w:pStyle w:val="Normal"/>
+        <w:jc w:val="both"/>
+        <w:rPr>
+          <w:rFonts w:ascii="Calibri" w:hAnsi="Calibri" w:cs="Calibri" w:asciiTheme="minorHAnsi" w:cstheme="minorHAnsi" w:hAnsiTheme="minorHAnsi"/>
+        </w:rPr>
+      </w:pPr>
+      <w:r>
+        <w:rPr/>
+        <w:drawing>
+          <wp:inline distT="0" distB="0" distL="0" distR="0">
+            <wp:extent cx="2839085" cy="812800"/>
+            <wp:effectExtent l="0" t="0" r="0" b="0"/>
+            <wp:docPr id="5" name="Imagen5" descr=""/>
+            <wp:cNvGraphicFramePr>
+              <a:graphicFrameLocks xmlns:a="http://schemas.openxmlformats.org/drawingml/2006/main" noChangeAspect="1"/>
+            </wp:cNvGraphicFramePr>
+            <a:graphic xmlns:a="http://schemas.openxmlformats.org/drawingml/2006/main">
+              <a:graphicData uri="http://schemas.openxmlformats.org/drawingml/2006/picture">
+                <pic:pic xmlns:pic="http://schemas.openxmlformats.org/drawingml/2006/picture">
+                  <pic:nvPicPr>
+                    <pic:cNvPr id="5" name="Imagen5" descr=""/>
+                    <pic:cNvPicPr>
+                      <a:picLocks noChangeAspect="1" noChangeArrowheads="1"/>
+                    </pic:cNvPicPr>
+                  </pic:nvPicPr>
+                  <pic:blipFill>
+                    <a:blip r:embed="rId6"/>
+                    <a:stretch>
+                      <a:fillRect/>
+                    </a:stretch>
+                  </pic:blipFill>
+                  <pic:spPr bwMode="auto">
+                    <a:xfrm>
+                      <a:off x="0" y="0"/>
+                      <a:ext cx="2839085" cy="812800"/>
+                    </a:xfrm>
+                    <a:prstGeom prst="rect">
+                      <a:avLst/>
+                    </a:prstGeom>
+                  </pic:spPr>
+                </pic:pic>
+              </a:graphicData>
+            </a:graphic>
+          </wp:inline>
+        </w:drawing>
+      </w:r>
+    </w:p>
+    <w:p>
+      <w:pPr>
+        <w:pStyle w:val="Normal"/>
+        <w:jc w:val="both"/>
+        <w:rPr>
+          <w:rFonts w:ascii="Calibri" w:hAnsi="Calibri" w:cs="Calibri" w:asciiTheme="minorHAnsi" w:cstheme="minorHAnsi" w:hAnsiTheme="minorHAnsi"/>
+        </w:rPr>
+      </w:pPr>
+      <w:r>
+        <w:rPr>
+          <w:rFonts w:cs="Calibri" w:cstheme="minorHAnsi" w:ascii="Calibri" w:hAnsi="Calibri"/>
+        </w:rPr>
+      </w:r>
+    </w:p>
+    <w:p>
+      <w:pPr>
+        <w:pStyle w:val="Normal"/>
+        <w:jc w:val="both"/>
+        <w:rPr>
+          <w:rFonts w:ascii="Calibri" w:hAnsi="Calibri" w:cs="Calibri" w:asciiTheme="minorHAnsi" w:cstheme="minorHAnsi" w:hAnsiTheme="minorHAnsi"/>
+        </w:rPr>
+      </w:pPr>
+      <w:r>
+        <w:rPr/>
+        <w:drawing>
+          <wp:inline distT="0" distB="0" distL="0" distR="0">
+            <wp:extent cx="6071870" cy="441960"/>
+            <wp:effectExtent l="0" t="0" r="0" b="0"/>
+            <wp:docPr id="6" name="Imagen6" descr=""/>
+            <wp:cNvGraphicFramePr>
+              <a:graphicFrameLocks xmlns:a="http://schemas.openxmlformats.org/drawingml/2006/main" noChangeAspect="1"/>
+            </wp:cNvGraphicFramePr>
+            <a:graphic xmlns:a="http://schemas.openxmlformats.org/drawingml/2006/main">
+              <a:graphicData uri="http://schemas.openxmlformats.org/drawingml/2006/picture">
+                <pic:pic xmlns:pic="http://schemas.openxmlformats.org/drawingml/2006/picture">
+                  <pic:nvPicPr>
+                    <pic:cNvPr id="6" name="Imagen6" descr=""/>
+                    <pic:cNvPicPr>
+                      <a:picLocks noChangeAspect="1" noChangeArrowheads="1"/>
+                    </pic:cNvPicPr>
+                  </pic:nvPicPr>
+                  <pic:blipFill>
+                    <a:blip r:embed="rId7"/>
+                    <a:stretch>
+                      <a:fillRect/>
+                    </a:stretch>
+                  </pic:blipFill>
+                  <pic:spPr bwMode="auto">
+                    <a:xfrm>
+                      <a:off x="0" y="0"/>
+                      <a:ext cx="6071870" cy="441960"/>
+                    </a:xfrm>
+                    <a:prstGeom prst="rect">
+                      <a:avLst/>
+                    </a:prstGeom>
+                  </pic:spPr>
+                </pic:pic>
+              </a:graphicData>
+            </a:graphic>
+          </wp:inline>
+        </w:drawing>
+      </w:r>
+    </w:p>
+    <w:p>
+      <w:pPr>
+        <w:pStyle w:val="Normal"/>
+        <w:jc w:val="both"/>
+        <w:rPr>
+          <w:rFonts w:ascii="Calibri" w:hAnsi="Calibri" w:cs="Calibri" w:asciiTheme="minorHAnsi" w:cstheme="minorHAnsi" w:hAnsiTheme="minorHAnsi"/>
+        </w:rPr>
+      </w:pPr>
+      <w:r>
+        <w:rPr>
+          <w:rFonts w:cs="Calibri" w:cstheme="minorHAnsi" w:ascii="Calibri" w:hAnsi="Calibri"/>
+        </w:rPr>
+      </w:r>
+    </w:p>
+    <w:p>
+      <w:pPr>
+        <w:pStyle w:val="Normal"/>
+        <w:jc w:val="both"/>
+        <w:rPr>
+          <w:rFonts w:ascii="Calibri" w:hAnsi="Calibri" w:cs="Calibri" w:asciiTheme="minorHAnsi" w:cstheme="minorHAnsi" w:hAnsiTheme="minorHAnsi"/>
+        </w:rPr>
+      </w:pPr>
+      <w:r>
+        <w:rPr/>
+        <w:drawing>
+          <wp:inline distT="0" distB="0" distL="0" distR="0">
+            <wp:extent cx="6645910" cy="928370"/>
+            <wp:effectExtent l="0" t="0" r="0" b="0"/>
+            <wp:docPr id="7" name="Imagen7" descr=""/>
+            <wp:cNvGraphicFramePr>
+              <a:graphicFrameLocks xmlns:a="http://schemas.openxmlformats.org/drawingml/2006/main" noChangeAspect="1"/>
+            </wp:cNvGraphicFramePr>
+            <a:graphic xmlns:a="http://schemas.openxmlformats.org/drawingml/2006/main">
+              <a:graphicData uri="http://schemas.openxmlformats.org/drawingml/2006/picture">
+                <pic:pic xmlns:pic="http://schemas.openxmlformats.org/drawingml/2006/picture">
+                  <pic:nvPicPr>
+                    <pic:cNvPr id="7" name="Imagen7" descr=""/>
+                    <pic:cNvPicPr>
+                      <a:picLocks noChangeAspect="1" noChangeArrowheads="1"/>
+                    </pic:cNvPicPr>
+                  </pic:nvPicPr>
+                  <pic:blipFill>
+                    <a:blip r:embed="rId8"/>
+                    <a:stretch>
+                      <a:fillRect/>
+                    </a:stretch>
+                  </pic:blipFill>
+                  <pic:spPr bwMode="auto">
+                    <a:xfrm>
+                      <a:off x="0" y="0"/>
+                      <a:ext cx="6645910" cy="928370"/>
+                    </a:xfrm>
+                    <a:prstGeom prst="rect">
+                      <a:avLst/>
+                    </a:prstGeom>
+                  </pic:spPr>
+                </pic:pic>
+              </a:graphicData>
+            </a:graphic>
+          </wp:inline>
+        </w:drawing>
+      </w:r>
+    </w:p>
+    <w:p>
+      <w:pPr>
+        <w:pStyle w:val="Normal"/>
+        <w:jc w:val="both"/>
+        <w:rPr>
+          <w:rFonts w:ascii="Calibri" w:hAnsi="Calibri" w:cs="Calibri" w:asciiTheme="minorHAnsi" w:cstheme="minorHAnsi" w:hAnsiTheme="minorHAnsi"/>
+        </w:rPr>
+      </w:pPr>
+      <w:r>
+        <w:rPr>
+          <w:rFonts w:cs="Calibri" w:cstheme="minorHAnsi" w:ascii="Calibri" w:hAnsi="Calibri"/>
         </w:rPr>
       </w:r>
     </w:p>
@@ -1203,12 +2369,28 @@
     <w:p>
       <w:pPr>
         <w:pStyle w:val="Normal"/>
-        <w:rPr>
-          <w:rStyle w:val="SubtleReference"/>
-          <w:rFonts w:ascii="Calibri" w:hAnsi="Calibri" w:cs="Calibri" w:asciiTheme="minorHAnsi" w:cstheme="minorHAnsi" w:hAnsiTheme="minorHAnsi"/>
-          <w:b w:val="false"/>
-          <w:bCs w:val="false"/>
-          <w:color w:val="auto"/>
+        <w:rPr/>
+      </w:pPr>
+      <w:r>
+        <w:rPr>
+          <w:rStyle w:val="SubtleReference"/>
+          <w:rFonts w:cs="Calibri" w:ascii="Calibri" w:hAnsi="Calibri" w:asciiTheme="minorHAnsi" w:cstheme="minorHAnsi" w:hAnsiTheme="minorHAnsi"/>
+          <w:b w:val="false"/>
+          <w:bCs w:val="false"/>
+          <w:color w:val="780373"/>
+        </w:rPr>
+        <w:t>from pyspark import SparkContext</w:t>
+      </w:r>
+    </w:p>
+    <w:p>
+      <w:pPr>
+        <w:pStyle w:val="Normal"/>
+        <w:rPr>
+          <w:rStyle w:val="SubtleReference"/>
+          <w:rFonts w:ascii="Calibri" w:hAnsi="Calibri" w:cs="Calibri" w:asciiTheme="minorHAnsi" w:cstheme="minorHAnsi" w:hAnsiTheme="minorHAnsi"/>
+          <w:b w:val="false"/>
+          <w:bCs w:val="false"/>
+          <w:color w:val="780373"/>
         </w:rPr>
       </w:pPr>
       <w:r>
@@ -1216,19 +2398,51 @@
           <w:rFonts w:cs="Calibri" w:cstheme="minorHAnsi" w:ascii="Calibri" w:hAnsi="Calibri"/>
           <w:b w:val="false"/>
           <w:bCs w:val="false"/>
-          <w:color w:val="auto"/>
-        </w:rPr>
-      </w:r>
-    </w:p>
-    <w:p>
-      <w:pPr>
-        <w:pStyle w:val="Normal"/>
-        <w:rPr>
-          <w:rStyle w:val="SubtleReference"/>
-          <w:rFonts w:ascii="Calibri" w:hAnsi="Calibri" w:cs="Calibri" w:asciiTheme="minorHAnsi" w:cstheme="minorHAnsi" w:hAnsiTheme="minorHAnsi"/>
-          <w:b w:val="false"/>
-          <w:bCs w:val="false"/>
-          <w:color w:val="auto"/>
+          <w:color w:val="780373"/>
+        </w:rPr>
+      </w:r>
+    </w:p>
+    <w:p>
+      <w:pPr>
+        <w:pStyle w:val="Normal"/>
+        <w:rPr/>
+      </w:pPr>
+      <w:r>
+        <w:rPr>
+          <w:rStyle w:val="SubtleReference"/>
+          <w:rFonts w:cs="Calibri" w:ascii="Calibri" w:hAnsi="Calibri" w:asciiTheme="minorHAnsi" w:cstheme="minorHAnsi" w:hAnsiTheme="minorHAnsi"/>
+          <w:b w:val="false"/>
+          <w:bCs w:val="false"/>
+          <w:color w:val="780373"/>
+        </w:rPr>
+        <w:t># Inicializa el contexto de Spark</w:t>
+      </w:r>
+    </w:p>
+    <w:p>
+      <w:pPr>
+        <w:pStyle w:val="Normal"/>
+        <w:rPr/>
+      </w:pPr>
+      <w:r>
+        <w:rPr>
+          <w:rStyle w:val="SubtleReference"/>
+          <w:rFonts w:cs="Calibri" w:ascii="Calibri" w:hAnsi="Calibri" w:asciiTheme="minorHAnsi" w:cstheme="minorHAnsi" w:hAnsiTheme="minorHAnsi"/>
+          <w:b w:val="false"/>
+          <w:bCs w:val="false"/>
+          <w:color w:val="780373"/>
+        </w:rPr>
+        <w:t>sc = SparkContext("local", "Mean Per Category")</w:t>
+      </w:r>
+    </w:p>
+    <w:p>
+      <w:pPr>
+        <w:pStyle w:val="Normal"/>
+        <w:rPr>
+          <w:rStyle w:val="SubtleReference"/>
+          <w:rFonts w:ascii="Calibri" w:hAnsi="Calibri" w:cs="Calibri" w:asciiTheme="minorHAnsi" w:cstheme="minorHAnsi" w:hAnsiTheme="minorHAnsi"/>
+          <w:b w:val="false"/>
+          <w:bCs w:val="false"/>
+          <w:color w:val="780373"/>
         </w:rPr>
       </w:pPr>
       <w:r>
@@ -1236,8 +2450,746 @@
           <w:rFonts w:cs="Calibri" w:cstheme="minorHAnsi" w:ascii="Calibri" w:hAnsi="Calibri"/>
           <w:b w:val="false"/>
           <w:bCs w:val="false"/>
-          <w:color w:val="auto"/>
-        </w:rPr>
+          <w:color w:val="780373"/>
+        </w:rPr>
+      </w:r>
+    </w:p>
+    <w:p>
+      <w:pPr>
+        <w:pStyle w:val="Normal"/>
+        <w:rPr/>
+      </w:pPr>
+      <w:r>
+        <w:rPr>
+          <w:rStyle w:val="SubtleReference"/>
+          <w:rFonts w:cs="Calibri" w:ascii="Calibri" w:hAnsi="Calibri" w:asciiTheme="minorHAnsi" w:cstheme="minorHAnsi" w:hAnsiTheme="minorHAnsi"/>
+          <w:b w:val="false"/>
+          <w:bCs w:val="false"/>
+          <w:color w:val="780373"/>
+        </w:rPr>
+        <w:t># Crea un RDD con tuplas (categoria, valor)</w:t>
+      </w:r>
+    </w:p>
+    <w:p>
+      <w:pPr>
+        <w:pStyle w:val="Normal"/>
+        <w:rPr/>
+      </w:pPr>
+      <w:r>
+        <w:rPr>
+          <w:rStyle w:val="SubtleReference"/>
+          <w:rFonts w:cs="Calibri" w:ascii="Calibri" w:hAnsi="Calibri" w:asciiTheme="minorHAnsi" w:cstheme="minorHAnsi" w:hAnsiTheme="minorHAnsi"/>
+          <w:b w:val="false"/>
+          <w:bCs w:val="false"/>
+          <w:color w:val="780373"/>
+        </w:rPr>
+        <w:t>rdd = sc.parallelize([</w:t>
+      </w:r>
+    </w:p>
+    <w:p>
+      <w:pPr>
+        <w:pStyle w:val="Normal"/>
+        <w:rPr/>
+      </w:pPr>
+      <w:r>
+        <w:rPr>
+          <w:rStyle w:val="SubtleReference"/>
+          <w:rFonts w:cs="Calibri" w:ascii="Calibri" w:hAnsi="Calibri" w:asciiTheme="minorHAnsi" w:cstheme="minorHAnsi" w:hAnsiTheme="minorHAnsi"/>
+          <w:b w:val="false"/>
+          <w:bCs w:val="false"/>
+          <w:color w:val="780373"/>
+        </w:rPr>
+        <w:t xml:space="preserve">    </w:t>
+      </w:r>
+      <w:r>
+        <w:rPr>
+          <w:rStyle w:val="SubtleReference"/>
+          <w:rFonts w:cs="Calibri" w:ascii="Calibri" w:hAnsi="Calibri" w:asciiTheme="minorHAnsi" w:cstheme="minorHAnsi" w:hAnsiTheme="minorHAnsi"/>
+          <w:b w:val="false"/>
+          <w:bCs w:val="false"/>
+          <w:color w:val="780373"/>
+        </w:rPr>
+        <w:t>("A", 10),</w:t>
+      </w:r>
+    </w:p>
+    <w:p>
+      <w:pPr>
+        <w:pStyle w:val="Normal"/>
+        <w:rPr/>
+      </w:pPr>
+      <w:r>
+        <w:rPr>
+          <w:rStyle w:val="SubtleReference"/>
+          <w:rFonts w:cs="Calibri" w:ascii="Calibri" w:hAnsi="Calibri" w:asciiTheme="minorHAnsi" w:cstheme="minorHAnsi" w:hAnsiTheme="minorHAnsi"/>
+          <w:b w:val="false"/>
+          <w:bCs w:val="false"/>
+          <w:color w:val="780373"/>
+        </w:rPr>
+        <w:t xml:space="preserve">    </w:t>
+      </w:r>
+      <w:r>
+        <w:rPr>
+          <w:rStyle w:val="SubtleReference"/>
+          <w:rFonts w:cs="Calibri" w:ascii="Calibri" w:hAnsi="Calibri" w:asciiTheme="minorHAnsi" w:cstheme="minorHAnsi" w:hAnsiTheme="minorHAnsi"/>
+          <w:b w:val="false"/>
+          <w:bCs w:val="false"/>
+          <w:color w:val="780373"/>
+        </w:rPr>
+        <w:t>("B", 20),</w:t>
+      </w:r>
+    </w:p>
+    <w:p>
+      <w:pPr>
+        <w:pStyle w:val="Normal"/>
+        <w:rPr/>
+      </w:pPr>
+      <w:r>
+        <w:rPr>
+          <w:rStyle w:val="SubtleReference"/>
+          <w:rFonts w:cs="Calibri" w:ascii="Calibri" w:hAnsi="Calibri" w:asciiTheme="minorHAnsi" w:cstheme="minorHAnsi" w:hAnsiTheme="minorHAnsi"/>
+          <w:b w:val="false"/>
+          <w:bCs w:val="false"/>
+          <w:color w:val="780373"/>
+        </w:rPr>
+        <w:t xml:space="preserve">    </w:t>
+      </w:r>
+      <w:r>
+        <w:rPr>
+          <w:rStyle w:val="SubtleReference"/>
+          <w:rFonts w:cs="Calibri" w:ascii="Calibri" w:hAnsi="Calibri" w:asciiTheme="minorHAnsi" w:cstheme="minorHAnsi" w:hAnsiTheme="minorHAnsi"/>
+          <w:b w:val="false"/>
+          <w:bCs w:val="false"/>
+          <w:color w:val="780373"/>
+        </w:rPr>
+        <w:t>("A", 30),</w:t>
+      </w:r>
+    </w:p>
+    <w:p>
+      <w:pPr>
+        <w:pStyle w:val="Normal"/>
+        <w:rPr/>
+      </w:pPr>
+      <w:r>
+        <w:rPr>
+          <w:rStyle w:val="SubtleReference"/>
+          <w:rFonts w:cs="Calibri" w:ascii="Calibri" w:hAnsi="Calibri" w:asciiTheme="minorHAnsi" w:cstheme="minorHAnsi" w:hAnsiTheme="minorHAnsi"/>
+          <w:b w:val="false"/>
+          <w:bCs w:val="false"/>
+          <w:color w:val="780373"/>
+        </w:rPr>
+        <w:t xml:space="preserve">    </w:t>
+      </w:r>
+      <w:r>
+        <w:rPr>
+          <w:rStyle w:val="SubtleReference"/>
+          <w:rFonts w:cs="Calibri" w:ascii="Calibri" w:hAnsi="Calibri" w:asciiTheme="minorHAnsi" w:cstheme="minorHAnsi" w:hAnsiTheme="minorHAnsi"/>
+          <w:b w:val="false"/>
+          <w:bCs w:val="false"/>
+          <w:color w:val="780373"/>
+        </w:rPr>
+        <w:t>("C", 40),</w:t>
+      </w:r>
+    </w:p>
+    <w:p>
+      <w:pPr>
+        <w:pStyle w:val="Normal"/>
+        <w:rPr/>
+      </w:pPr>
+      <w:r>
+        <w:rPr>
+          <w:rStyle w:val="SubtleReference"/>
+          <w:rFonts w:cs="Calibri" w:ascii="Calibri" w:hAnsi="Calibri" w:asciiTheme="minorHAnsi" w:cstheme="minorHAnsi" w:hAnsiTheme="minorHAnsi"/>
+          <w:b w:val="false"/>
+          <w:bCs w:val="false"/>
+          <w:color w:val="780373"/>
+        </w:rPr>
+        <w:t xml:space="preserve">    </w:t>
+      </w:r>
+      <w:r>
+        <w:rPr>
+          <w:rStyle w:val="SubtleReference"/>
+          <w:rFonts w:cs="Calibri" w:ascii="Calibri" w:hAnsi="Calibri" w:asciiTheme="minorHAnsi" w:cstheme="minorHAnsi" w:hAnsiTheme="minorHAnsi"/>
+          <w:b w:val="false"/>
+          <w:bCs w:val="false"/>
+          <w:color w:val="780373"/>
+        </w:rPr>
+        <w:t>("B", 30),</w:t>
+      </w:r>
+    </w:p>
+    <w:p>
+      <w:pPr>
+        <w:pStyle w:val="Normal"/>
+        <w:rPr/>
+      </w:pPr>
+      <w:r>
+        <w:rPr>
+          <w:rStyle w:val="SubtleReference"/>
+          <w:rFonts w:cs="Calibri" w:ascii="Calibri" w:hAnsi="Calibri" w:asciiTheme="minorHAnsi" w:cstheme="minorHAnsi" w:hAnsiTheme="minorHAnsi"/>
+          <w:b w:val="false"/>
+          <w:bCs w:val="false"/>
+          <w:color w:val="780373"/>
+        </w:rPr>
+        <w:t xml:space="preserve">    </w:t>
+      </w:r>
+      <w:r>
+        <w:rPr>
+          <w:rStyle w:val="SubtleReference"/>
+          <w:rFonts w:cs="Calibri" w:ascii="Calibri" w:hAnsi="Calibri" w:asciiTheme="minorHAnsi" w:cstheme="minorHAnsi" w:hAnsiTheme="minorHAnsi"/>
+          <w:b w:val="false"/>
+          <w:bCs w:val="false"/>
+          <w:color w:val="780373"/>
+        </w:rPr>
+        <w:t>("C", 50),</w:t>
+      </w:r>
+    </w:p>
+    <w:p>
+      <w:pPr>
+        <w:pStyle w:val="Normal"/>
+        <w:rPr/>
+      </w:pPr>
+      <w:r>
+        <w:rPr>
+          <w:rStyle w:val="SubtleReference"/>
+          <w:rFonts w:cs="Calibri" w:ascii="Calibri" w:hAnsi="Calibri" w:asciiTheme="minorHAnsi" w:cstheme="minorHAnsi" w:hAnsiTheme="minorHAnsi"/>
+          <w:b w:val="false"/>
+          <w:bCs w:val="false"/>
+          <w:color w:val="780373"/>
+        </w:rPr>
+        <w:t xml:space="preserve">    </w:t>
+      </w:r>
+      <w:r>
+        <w:rPr>
+          <w:rStyle w:val="SubtleReference"/>
+          <w:rFonts w:cs="Calibri" w:ascii="Calibri" w:hAnsi="Calibri" w:asciiTheme="minorHAnsi" w:cstheme="minorHAnsi" w:hAnsiTheme="minorHAnsi"/>
+          <w:b w:val="false"/>
+          <w:bCs w:val="false"/>
+          <w:color w:val="780373"/>
+        </w:rPr>
+        <w:t>("A", 50),</w:t>
+      </w:r>
+    </w:p>
+    <w:p>
+      <w:pPr>
+        <w:pStyle w:val="Normal"/>
+        <w:rPr/>
+      </w:pPr>
+      <w:r>
+        <w:rPr>
+          <w:rStyle w:val="SubtleReference"/>
+          <w:rFonts w:cs="Calibri" w:ascii="Calibri" w:hAnsi="Calibri" w:asciiTheme="minorHAnsi" w:cstheme="minorHAnsi" w:hAnsiTheme="minorHAnsi"/>
+          <w:b w:val="false"/>
+          <w:bCs w:val="false"/>
+          <w:color w:val="780373"/>
+        </w:rPr>
+        <w:t xml:space="preserve">    </w:t>
+      </w:r>
+      <w:r>
+        <w:rPr>
+          <w:rStyle w:val="SubtleReference"/>
+          <w:rFonts w:cs="Calibri" w:ascii="Calibri" w:hAnsi="Calibri" w:asciiTheme="minorHAnsi" w:cstheme="minorHAnsi" w:hAnsiTheme="minorHAnsi"/>
+          <w:b w:val="false"/>
+          <w:bCs w:val="false"/>
+          <w:color w:val="780373"/>
+        </w:rPr>
+        <w:t>("C", 60),</w:t>
+      </w:r>
+    </w:p>
+    <w:p>
+      <w:pPr>
+        <w:pStyle w:val="Normal"/>
+        <w:rPr/>
+      </w:pPr>
+      <w:r>
+        <w:rPr>
+          <w:rStyle w:val="SubtleReference"/>
+          <w:rFonts w:cs="Calibri" w:ascii="Calibri" w:hAnsi="Calibri" w:asciiTheme="minorHAnsi" w:cstheme="minorHAnsi" w:hAnsiTheme="minorHAnsi"/>
+          <w:b w:val="false"/>
+          <w:bCs w:val="false"/>
+          <w:color w:val="780373"/>
+        </w:rPr>
+        <w:t xml:space="preserve">    </w:t>
+      </w:r>
+      <w:r>
+        <w:rPr>
+          <w:rStyle w:val="SubtleReference"/>
+          <w:rFonts w:cs="Calibri" w:ascii="Calibri" w:hAnsi="Calibri" w:asciiTheme="minorHAnsi" w:cstheme="minorHAnsi" w:hAnsiTheme="minorHAnsi"/>
+          <w:b w:val="false"/>
+          <w:bCs w:val="false"/>
+          <w:color w:val="780373"/>
+        </w:rPr>
+        <w:t>("B", 40),</w:t>
+      </w:r>
+    </w:p>
+    <w:p>
+      <w:pPr>
+        <w:pStyle w:val="Normal"/>
+        <w:rPr/>
+      </w:pPr>
+      <w:r>
+        <w:rPr>
+          <w:rStyle w:val="SubtleReference"/>
+          <w:rFonts w:cs="Calibri" w:ascii="Calibri" w:hAnsi="Calibri" w:asciiTheme="minorHAnsi" w:cstheme="minorHAnsi" w:hAnsiTheme="minorHAnsi"/>
+          <w:b w:val="false"/>
+          <w:bCs w:val="false"/>
+          <w:color w:val="780373"/>
+        </w:rPr>
+        <w:t xml:space="preserve">    </w:t>
+      </w:r>
+      <w:r>
+        <w:rPr>
+          <w:rStyle w:val="SubtleReference"/>
+          <w:rFonts w:cs="Calibri" w:ascii="Calibri" w:hAnsi="Calibri" w:asciiTheme="minorHAnsi" w:cstheme="minorHAnsi" w:hAnsiTheme="minorHAnsi"/>
+          <w:b w:val="false"/>
+          <w:bCs w:val="false"/>
+          <w:color w:val="780373"/>
+        </w:rPr>
+        <w:t>("A", 20),</w:t>
+      </w:r>
+    </w:p>
+    <w:p>
+      <w:pPr>
+        <w:pStyle w:val="Normal"/>
+        <w:rPr/>
+      </w:pPr>
+      <w:r>
+        <w:rPr>
+          <w:rStyle w:val="SubtleReference"/>
+          <w:rFonts w:cs="Calibri" w:ascii="Calibri" w:hAnsi="Calibri" w:asciiTheme="minorHAnsi" w:cstheme="minorHAnsi" w:hAnsiTheme="minorHAnsi"/>
+          <w:b w:val="false"/>
+          <w:bCs w:val="false"/>
+          <w:color w:val="780373"/>
+        </w:rPr>
+        <w:t xml:space="preserve">    </w:t>
+      </w:r>
+      <w:r>
+        <w:rPr>
+          <w:rStyle w:val="SubtleReference"/>
+          <w:rFonts w:cs="Calibri" w:ascii="Calibri" w:hAnsi="Calibri" w:asciiTheme="minorHAnsi" w:cstheme="minorHAnsi" w:hAnsiTheme="minorHAnsi"/>
+          <w:b w:val="false"/>
+          <w:bCs w:val="false"/>
+          <w:color w:val="780373"/>
+        </w:rPr>
+        <w:t>("B", 10)</w:t>
+      </w:r>
+    </w:p>
+    <w:p>
+      <w:pPr>
+        <w:pStyle w:val="Normal"/>
+        <w:rPr/>
+      </w:pPr>
+      <w:r>
+        <w:rPr>
+          <w:rStyle w:val="SubtleReference"/>
+          <w:rFonts w:cs="Calibri" w:ascii="Calibri" w:hAnsi="Calibri" w:asciiTheme="minorHAnsi" w:cstheme="minorHAnsi" w:hAnsiTheme="minorHAnsi"/>
+          <w:b w:val="false"/>
+          <w:bCs w:val="false"/>
+          <w:color w:val="780373"/>
+        </w:rPr>
+        <w:t>])</w:t>
+      </w:r>
+    </w:p>
+    <w:p>
+      <w:pPr>
+        <w:pStyle w:val="Normal"/>
+        <w:rPr>
+          <w:rStyle w:val="SubtleReference"/>
+          <w:rFonts w:ascii="Calibri" w:hAnsi="Calibri" w:cs="Calibri" w:asciiTheme="minorHAnsi" w:cstheme="minorHAnsi" w:hAnsiTheme="minorHAnsi"/>
+          <w:b w:val="false"/>
+          <w:bCs w:val="false"/>
+          <w:color w:val="780373"/>
+        </w:rPr>
+      </w:pPr>
+      <w:r>
+        <w:rPr>
+          <w:rFonts w:cs="Calibri" w:cstheme="minorHAnsi" w:ascii="Calibri" w:hAnsi="Calibri"/>
+          <w:b w:val="false"/>
+          <w:bCs w:val="false"/>
+          <w:color w:val="780373"/>
+        </w:rPr>
+      </w:r>
+    </w:p>
+    <w:p>
+      <w:pPr>
+        <w:pStyle w:val="Normal"/>
+        <w:rPr/>
+      </w:pPr>
+      <w:r>
+        <w:rPr>
+          <w:rStyle w:val="SubtleReference"/>
+          <w:rFonts w:cs="Calibri" w:ascii="Calibri" w:hAnsi="Calibri" w:asciiTheme="minorHAnsi" w:cstheme="minorHAnsi" w:hAnsiTheme="minorHAnsi"/>
+          <w:b w:val="false"/>
+          <w:bCs w:val="false"/>
+          <w:color w:val="780373"/>
+        </w:rPr>
+        <w:t># Paso 1: Crea un RDD con el formato (categoria, (valor, 1)) para sumar y contar</w:t>
+      </w:r>
+    </w:p>
+    <w:p>
+      <w:pPr>
+        <w:pStyle w:val="Normal"/>
+        <w:rPr/>
+      </w:pPr>
+      <w:r>
+        <w:rPr>
+          <w:rStyle w:val="SubtleReference"/>
+          <w:rFonts w:cs="Calibri" w:ascii="Calibri" w:hAnsi="Calibri" w:asciiTheme="minorHAnsi" w:cstheme="minorHAnsi" w:hAnsiTheme="minorHAnsi"/>
+          <w:b w:val="false"/>
+          <w:bCs w:val="false"/>
+          <w:color w:val="780373"/>
+        </w:rPr>
+        <w:t>rdd1 = rdd.map(lambda x: (x[0], (float(x[1]), 1)))</w:t>
+      </w:r>
+    </w:p>
+    <w:p>
+      <w:pPr>
+        <w:pStyle w:val="Normal"/>
+        <w:rPr>
+          <w:rStyle w:val="SubtleReference"/>
+          <w:rFonts w:ascii="Calibri" w:hAnsi="Calibri" w:cs="Calibri" w:asciiTheme="minorHAnsi" w:cstheme="minorHAnsi" w:hAnsiTheme="minorHAnsi"/>
+          <w:b w:val="false"/>
+          <w:bCs w:val="false"/>
+          <w:color w:val="780373"/>
+        </w:rPr>
+      </w:pPr>
+      <w:r>
+        <w:rPr>
+          <w:rFonts w:cs="Calibri" w:cstheme="minorHAnsi" w:ascii="Calibri" w:hAnsi="Calibri"/>
+          <w:b w:val="false"/>
+          <w:bCs w:val="false"/>
+          <w:color w:val="780373"/>
+        </w:rPr>
+      </w:r>
+    </w:p>
+    <w:p>
+      <w:pPr>
+        <w:pStyle w:val="Normal"/>
+        <w:rPr/>
+      </w:pPr>
+      <w:r>
+        <w:rPr>
+          <w:rStyle w:val="SubtleReference"/>
+          <w:rFonts w:cs="Calibri" w:ascii="Calibri" w:hAnsi="Calibri" w:asciiTheme="minorHAnsi" w:cstheme="minorHAnsi" w:hAnsiTheme="minorHAnsi"/>
+          <w:b w:val="false"/>
+          <w:bCs w:val="false"/>
+          <w:color w:val="780373"/>
+        </w:rPr>
+        <w:t># Paso 2: Utiliza reduceByKey para sumar los valores y contar las ocurrencias por categoría</w:t>
+      </w:r>
+    </w:p>
+    <w:p>
+      <w:pPr>
+        <w:pStyle w:val="Normal"/>
+        <w:rPr/>
+      </w:pPr>
+      <w:r>
+        <w:rPr>
+          <w:rStyle w:val="SubtleReference"/>
+          <w:rFonts w:cs="Calibri" w:ascii="Calibri" w:hAnsi="Calibri" w:asciiTheme="minorHAnsi" w:cstheme="minorHAnsi" w:hAnsiTheme="minorHAnsi"/>
+          <w:b w:val="false"/>
+          <w:bCs w:val="false"/>
+          <w:color w:val="780373"/>
+        </w:rPr>
+        <w:t>rdd2 = rdd1.reduceByKey(lambda a, b: (a[0] + b[0], a[1] + b[1]))</w:t>
+      </w:r>
+    </w:p>
+    <w:p>
+      <w:pPr>
+        <w:pStyle w:val="Normal"/>
+        <w:rPr>
+          <w:rStyle w:val="SubtleReference"/>
+          <w:rFonts w:ascii="Calibri" w:hAnsi="Calibri" w:cs="Calibri" w:asciiTheme="minorHAnsi" w:cstheme="minorHAnsi" w:hAnsiTheme="minorHAnsi"/>
+          <w:b w:val="false"/>
+          <w:bCs w:val="false"/>
+          <w:color w:val="780373"/>
+        </w:rPr>
+      </w:pPr>
+      <w:r>
+        <w:rPr>
+          <w:rFonts w:cs="Calibri" w:cstheme="minorHAnsi" w:ascii="Calibri" w:hAnsi="Calibri"/>
+          <w:b w:val="false"/>
+          <w:bCs w:val="false"/>
+          <w:color w:val="780373"/>
+        </w:rPr>
+      </w:r>
+    </w:p>
+    <w:p>
+      <w:pPr>
+        <w:pStyle w:val="Normal"/>
+        <w:rPr/>
+      </w:pPr>
+      <w:r>
+        <w:rPr>
+          <w:rStyle w:val="SubtleReference"/>
+          <w:rFonts w:cs="Calibri" w:ascii="Calibri" w:hAnsi="Calibri" w:asciiTheme="minorHAnsi" w:cstheme="minorHAnsi" w:hAnsiTheme="minorHAnsi"/>
+          <w:b w:val="false"/>
+          <w:bCs w:val="false"/>
+          <w:color w:val="780373"/>
+        </w:rPr>
+        <w:t># Paso 3: Calcula el promedio dividiendo la suma entre el contador</w:t>
+      </w:r>
+    </w:p>
+    <w:p>
+      <w:pPr>
+        <w:pStyle w:val="Normal"/>
+        <w:rPr/>
+      </w:pPr>
+      <w:r>
+        <w:rPr>
+          <w:rStyle w:val="SubtleReference"/>
+          <w:rFonts w:cs="Calibri" w:ascii="Calibri" w:hAnsi="Calibri" w:asciiTheme="minorHAnsi" w:cstheme="minorHAnsi" w:hAnsiTheme="minorHAnsi"/>
+          <w:b w:val="false"/>
+          <w:bCs w:val="false"/>
+          <w:color w:val="780373"/>
+        </w:rPr>
+        <w:t>rdd3 = rdd2.mapValues(lambda x: x[0] / x[1])</w:t>
+      </w:r>
+    </w:p>
+    <w:p>
+      <w:pPr>
+        <w:pStyle w:val="Normal"/>
+        <w:rPr>
+          <w:rStyle w:val="SubtleReference"/>
+          <w:rFonts w:ascii="Calibri" w:hAnsi="Calibri" w:cs="Calibri" w:asciiTheme="minorHAnsi" w:cstheme="minorHAnsi" w:hAnsiTheme="minorHAnsi"/>
+          <w:b w:val="false"/>
+          <w:bCs w:val="false"/>
+          <w:color w:val="780373"/>
+        </w:rPr>
+      </w:pPr>
+      <w:r>
+        <w:rPr>
+          <w:rFonts w:cs="Calibri" w:cstheme="minorHAnsi" w:ascii="Calibri" w:hAnsi="Calibri"/>
+          <w:b w:val="false"/>
+          <w:bCs w:val="false"/>
+          <w:color w:val="780373"/>
+        </w:rPr>
+      </w:r>
+    </w:p>
+    <w:p>
+      <w:pPr>
+        <w:pStyle w:val="Normal"/>
+        <w:rPr/>
+      </w:pPr>
+      <w:r>
+        <w:rPr>
+          <w:rStyle w:val="SubtleReference"/>
+          <w:rFonts w:cs="Calibri" w:ascii="Calibri" w:hAnsi="Calibri" w:asciiTheme="minorHAnsi" w:cstheme="minorHAnsi" w:hAnsiTheme="minorHAnsi"/>
+          <w:b w:val="false"/>
+          <w:bCs w:val="false"/>
+          <w:color w:val="780373"/>
+        </w:rPr>
+        <w:t># Muestra el resultado</w:t>
+      </w:r>
+    </w:p>
+    <w:p>
+      <w:pPr>
+        <w:pStyle w:val="Normal"/>
+        <w:rPr/>
+      </w:pPr>
+      <w:r>
+        <w:rPr>
+          <w:rStyle w:val="SubtleReference"/>
+          <w:rFonts w:cs="Calibri" w:ascii="Calibri" w:hAnsi="Calibri" w:asciiTheme="minorHAnsi" w:cstheme="minorHAnsi" w:hAnsiTheme="minorHAnsi"/>
+          <w:b w:val="false"/>
+          <w:bCs w:val="false"/>
+          <w:color w:val="780373"/>
+        </w:rPr>
+        <w:t>print(rdd3.collect())</w:t>
+      </w:r>
+    </w:p>
+    <w:p>
+      <w:pPr>
+        <w:pStyle w:val="Normal"/>
+        <w:rPr>
+          <w:rStyle w:val="SubtleReference"/>
+          <w:rFonts w:ascii="Calibri" w:hAnsi="Calibri" w:cs="Calibri" w:asciiTheme="minorHAnsi" w:cstheme="minorHAnsi" w:hAnsiTheme="minorHAnsi"/>
+          <w:b w:val="false"/>
+          <w:bCs w:val="false"/>
+          <w:color w:val="780373"/>
+        </w:rPr>
+      </w:pPr>
+      <w:r>
+        <w:rPr>
+          <w:rFonts w:cs="Calibri" w:cstheme="minorHAnsi" w:ascii="Calibri" w:hAnsi="Calibri"/>
+          <w:b w:val="false"/>
+          <w:bCs w:val="false"/>
+          <w:color w:val="780373"/>
+        </w:rPr>
+      </w:r>
+    </w:p>
+    <w:p>
+      <w:pPr>
+        <w:pStyle w:val="Normal"/>
+        <w:rPr/>
+      </w:pPr>
+      <w:r>
+        <w:rPr>
+          <w:rStyle w:val="SubtleReference"/>
+          <w:rFonts w:cs="Calibri" w:ascii="Calibri" w:hAnsi="Calibri" w:asciiTheme="minorHAnsi" w:cstheme="minorHAnsi" w:hAnsiTheme="minorHAnsi"/>
+          <w:b w:val="false"/>
+          <w:bCs w:val="false"/>
+          <w:color w:val="780373"/>
+        </w:rPr>
+        <w:t># Detén el contexto de Spark</w:t>
+      </w:r>
+    </w:p>
+    <w:p>
+      <w:pPr>
+        <w:pStyle w:val="Normal"/>
+        <w:rPr/>
+      </w:pPr>
+      <w:r>
+        <w:rPr>
+          <w:rStyle w:val="SubtleReference"/>
+          <w:rFonts w:cs="Calibri" w:ascii="Calibri" w:hAnsi="Calibri" w:asciiTheme="minorHAnsi" w:cstheme="minorHAnsi" w:hAnsiTheme="minorHAnsi"/>
+          <w:b w:val="false"/>
+          <w:bCs w:val="false"/>
+          <w:color w:val="780373"/>
+        </w:rPr>
+        <w:t>sc.stop()</w:t>
+      </w:r>
+    </w:p>
+    <w:p>
+      <w:pPr>
+        <w:pStyle w:val="Normal"/>
+        <w:rPr>
+          <w:rStyle w:val="SubtleReference"/>
+          <w:rFonts w:ascii="Calibri" w:hAnsi="Calibri" w:cs="Calibri" w:asciiTheme="minorHAnsi" w:cstheme="minorHAnsi" w:hAnsiTheme="minorHAnsi"/>
+          <w:b w:val="false"/>
+          <w:bCs w:val="false"/>
+          <w:color w:val="auto"/>
+        </w:rPr>
+      </w:pPr>
+      <w:r>
+        <w:rPr>
+          <w:rFonts w:cs="Calibri" w:cstheme="minorHAnsi" w:ascii="Calibri" w:hAnsi="Calibri"/>
+          <w:b w:val="false"/>
+          <w:bCs w:val="false"/>
+          <w:color w:val="auto"/>
+        </w:rPr>
+      </w:r>
+    </w:p>
+    <w:p>
+      <w:pPr>
+        <w:pStyle w:val="Normal"/>
+        <w:rPr>
+          <w:rStyle w:val="SubtleReference"/>
+          <w:rFonts w:ascii="Calibri" w:hAnsi="Calibri" w:cs="Calibri" w:asciiTheme="minorHAnsi" w:cstheme="minorHAnsi" w:hAnsiTheme="minorHAnsi"/>
+          <w:b w:val="false"/>
+          <w:bCs w:val="false"/>
+          <w:color w:val="auto"/>
+        </w:rPr>
+      </w:pPr>
+      <w:r>
+        <w:rPr/>
+        <w:drawing>
+          <wp:inline distT="0" distB="0" distL="0" distR="0">
+            <wp:extent cx="6520180" cy="591820"/>
+            <wp:effectExtent l="0" t="0" r="0" b="0"/>
+            <wp:docPr id="8" name="Imagen8" descr=""/>
+            <wp:cNvGraphicFramePr>
+              <a:graphicFrameLocks xmlns:a="http://schemas.openxmlformats.org/drawingml/2006/main" noChangeAspect="1"/>
+            </wp:cNvGraphicFramePr>
+            <a:graphic xmlns:a="http://schemas.openxmlformats.org/drawingml/2006/main">
+              <a:graphicData uri="http://schemas.openxmlformats.org/drawingml/2006/picture">
+                <pic:pic xmlns:pic="http://schemas.openxmlformats.org/drawingml/2006/picture">
+                  <pic:nvPicPr>
+                    <pic:cNvPr id="8" name="Imagen8" descr=""/>
+                    <pic:cNvPicPr>
+                      <a:picLocks noChangeAspect="1" noChangeArrowheads="1"/>
+                    </pic:cNvPicPr>
+                  </pic:nvPicPr>
+                  <pic:blipFill>
+                    <a:blip r:embed="rId9"/>
+                    <a:stretch>
+                      <a:fillRect/>
+                    </a:stretch>
+                  </pic:blipFill>
+                  <pic:spPr bwMode="auto">
+                    <a:xfrm>
+                      <a:off x="0" y="0"/>
+                      <a:ext cx="6520180" cy="591820"/>
+                    </a:xfrm>
+                    <a:prstGeom prst="rect">
+                      <a:avLst/>
+                    </a:prstGeom>
+                  </pic:spPr>
+                </pic:pic>
+              </a:graphicData>
+            </a:graphic>
+          </wp:inline>
+        </w:drawing>
+      </w:r>
+    </w:p>
+    <w:p>
+      <w:pPr>
+        <w:pStyle w:val="Normal"/>
+        <w:rPr>
+          <w:rStyle w:val="SubtleReference"/>
+          <w:rFonts w:ascii="Calibri" w:hAnsi="Calibri" w:cs="Calibri" w:asciiTheme="minorHAnsi" w:cstheme="minorHAnsi" w:hAnsiTheme="minorHAnsi"/>
+          <w:b w:val="false"/>
+          <w:bCs w:val="false"/>
+          <w:color w:val="auto"/>
+        </w:rPr>
+      </w:pPr>
+      <w:r>
+        <w:rPr>
+          <w:rFonts w:cs="Calibri" w:cstheme="minorHAnsi" w:ascii="Calibri" w:hAnsi="Calibri"/>
+          <w:b w:val="false"/>
+          <w:bCs w:val="false"/>
+          <w:color w:val="auto"/>
+        </w:rPr>
+      </w:r>
+    </w:p>
+    <w:p>
+      <w:pPr>
+        <w:pStyle w:val="Normal"/>
+        <w:rPr>
+          <w:rStyle w:val="SubtleReference"/>
+          <w:rFonts w:ascii="Calibri" w:hAnsi="Calibri" w:cs="Calibri" w:asciiTheme="minorHAnsi" w:cstheme="minorHAnsi" w:hAnsiTheme="minorHAnsi"/>
+          <w:b w:val="false"/>
+          <w:bCs w:val="false"/>
+          <w:color w:val="auto"/>
+        </w:rPr>
+      </w:pPr>
+      <w:r>
+        <w:rPr/>
+        <w:drawing>
+          <wp:inline distT="0" distB="0" distL="0" distR="0">
+            <wp:extent cx="6645910" cy="431800"/>
+            <wp:effectExtent l="0" t="0" r="0" b="0"/>
+            <wp:docPr id="9" name="Imagen9" descr=""/>
+            <wp:cNvGraphicFramePr>
+              <a:graphicFrameLocks xmlns:a="http://schemas.openxmlformats.org/drawingml/2006/main" noChangeAspect="1"/>
+            </wp:cNvGraphicFramePr>
+            <a:graphic xmlns:a="http://schemas.openxmlformats.org/drawingml/2006/main">
+              <a:graphicData uri="http://schemas.openxmlformats.org/drawingml/2006/picture">
+                <pic:pic xmlns:pic="http://schemas.openxmlformats.org/drawingml/2006/picture">
+                  <pic:nvPicPr>
+                    <pic:cNvPr id="9" name="Imagen9" descr=""/>
+                    <pic:cNvPicPr>
+                      <a:picLocks noChangeAspect="1" noChangeArrowheads="1"/>
+                    </pic:cNvPicPr>
+                  </pic:nvPicPr>
+                  <pic:blipFill>
+                    <a:blip r:embed="rId10"/>
+                    <a:stretch>
+                      <a:fillRect/>
+                    </a:stretch>
+                  </pic:blipFill>
+                  <pic:spPr bwMode="auto">
+                    <a:xfrm>
+                      <a:off x="0" y="0"/>
+                      <a:ext cx="6645910" cy="431800"/>
+                    </a:xfrm>
+                    <a:prstGeom prst="rect">
+                      <a:avLst/>
+                    </a:prstGeom>
+                  </pic:spPr>
+                </pic:pic>
+              </a:graphicData>
+            </a:graphic>
+          </wp:inline>
+        </w:drawing>
       </w:r>
       <w:r>
         <w:br w:type="page"/>
@@ -1356,6 +3308,58 @@
         </w:rPr>
       </w:pPr>
       <w:r>
+        <w:rPr/>
+        <w:drawing>
+          <wp:inline distT="0" distB="0" distL="0" distR="0">
+            <wp:extent cx="6645910" cy="3899535"/>
+            <wp:effectExtent l="0" t="0" r="0" b="0"/>
+            <wp:docPr id="10" name="Imagen10" descr=""/>
+            <wp:cNvGraphicFramePr>
+              <a:graphicFrameLocks xmlns:a="http://schemas.openxmlformats.org/drawingml/2006/main" noChangeAspect="1"/>
+            </wp:cNvGraphicFramePr>
+            <a:graphic xmlns:a="http://schemas.openxmlformats.org/drawingml/2006/main">
+              <a:graphicData uri="http://schemas.openxmlformats.org/drawingml/2006/picture">
+                <pic:pic xmlns:pic="http://schemas.openxmlformats.org/drawingml/2006/picture">
+                  <pic:nvPicPr>
+                    <pic:cNvPr id="10" name="Imagen10" descr=""/>
+                    <pic:cNvPicPr>
+                      <a:picLocks noChangeAspect="1" noChangeArrowheads="1"/>
+                    </pic:cNvPicPr>
+                  </pic:nvPicPr>
+                  <pic:blipFill>
+                    <a:blip r:embed="rId11"/>
+                    <a:stretch>
+                      <a:fillRect/>
+                    </a:stretch>
+                  </pic:blipFill>
+                  <pic:spPr bwMode="auto">
+                    <a:xfrm>
+                      <a:off x="0" y="0"/>
+                      <a:ext cx="6645910" cy="3899535"/>
+                    </a:xfrm>
+                    <a:prstGeom prst="rect">
+                      <a:avLst/>
+                    </a:prstGeom>
+                  </pic:spPr>
+                </pic:pic>
+              </a:graphicData>
+            </a:graphic>
+          </wp:inline>
+        </w:drawing>
+      </w:r>
+    </w:p>
+    <w:p>
+      <w:pPr>
+        <w:pStyle w:val="Normal"/>
+        <w:rPr>
+          <w:rStyle w:val="SubtleReference"/>
+          <w:rFonts w:ascii="Calibri" w:hAnsi="Calibri" w:cs="Calibri" w:asciiTheme="minorHAnsi" w:cstheme="minorHAnsi" w:hAnsiTheme="minorHAnsi"/>
+          <w:b w:val="false"/>
+          <w:bCs w:val="false"/>
+          <w:color w:val="auto"/>
+        </w:rPr>
+      </w:pPr>
+      <w:r>
         <w:rPr>
           <w:rFonts w:cs="Calibri" w:cstheme="minorHAnsi" w:ascii="Calibri" w:hAnsi="Calibri"/>
           <w:b w:val="false"/>
@@ -1366,7 +3370,83 @@
     </w:p>
     <w:p>
       <w:pPr>
+        <w:pStyle w:val="Normal"/>
+        <w:rPr>
+          <w:rStyle w:val="SubtleReference"/>
+          <w:rFonts w:ascii="Calibri" w:hAnsi="Calibri" w:cs="Calibri" w:asciiTheme="minorHAnsi" w:cstheme="minorHAnsi" w:hAnsiTheme="minorHAnsi"/>
+          <w:b w:val="false"/>
+          <w:bCs w:val="false"/>
+          <w:color w:val="auto"/>
+        </w:rPr>
+      </w:pPr>
+      <w:r>
+        <w:rPr/>
+        <w:drawing>
+          <wp:inline distT="0" distB="0" distL="0" distR="0">
+            <wp:extent cx="6645910" cy="3569335"/>
+            <wp:effectExtent l="0" t="0" r="0" b="0"/>
+            <wp:docPr id="11" name="Imagen11" descr=""/>
+            <wp:cNvGraphicFramePr>
+              <a:graphicFrameLocks xmlns:a="http://schemas.openxmlformats.org/drawingml/2006/main" noChangeAspect="1"/>
+            </wp:cNvGraphicFramePr>
+            <a:graphic xmlns:a="http://schemas.openxmlformats.org/drawingml/2006/main">
+              <a:graphicData uri="http://schemas.openxmlformats.org/drawingml/2006/picture">
+                <pic:pic xmlns:pic="http://schemas.openxmlformats.org/drawingml/2006/picture">
+                  <pic:nvPicPr>
+                    <pic:cNvPr id="11" name="Imagen11" descr=""/>
+                    <pic:cNvPicPr>
+                      <a:picLocks noChangeAspect="1" noChangeArrowheads="1"/>
+                    </pic:cNvPicPr>
+                  </pic:nvPicPr>
+                  <pic:blipFill>
+                    <a:blip r:embed="rId12"/>
+                    <a:stretch>
+                      <a:fillRect/>
+                    </a:stretch>
+                  </pic:blipFill>
+                  <pic:spPr bwMode="auto">
+                    <a:xfrm>
+                      <a:off x="0" y="0"/>
+                      <a:ext cx="6645910" cy="3569335"/>
+                    </a:xfrm>
+                    <a:prstGeom prst="rect">
+                      <a:avLst/>
+                    </a:prstGeom>
+                  </pic:spPr>
+                </pic:pic>
+              </a:graphicData>
+            </a:graphic>
+          </wp:inline>
+        </w:drawing>
+      </w:r>
+    </w:p>
+    <w:p>
+      <w:pPr>
+        <w:pStyle w:val="Normal"/>
+        <w:rPr>
+          <w:rStyle w:val="SubtleReference"/>
+          <w:rFonts w:ascii="Calibri" w:hAnsi="Calibri" w:cs="Calibri" w:asciiTheme="minorHAnsi" w:cstheme="minorHAnsi" w:hAnsiTheme="minorHAnsi"/>
+          <w:b w:val="false"/>
+          <w:bCs w:val="false"/>
+          <w:color w:val="auto"/>
+        </w:rPr>
+      </w:pPr>
+      <w:r>
+        <w:rPr>
+          <w:rFonts w:cs="Calibri" w:cstheme="minorHAnsi" w:ascii="Calibri" w:hAnsi="Calibri"/>
+          <w:b w:val="false"/>
+          <w:bCs w:val="false"/>
+          <w:color w:val="auto"/>
+        </w:rPr>
+      </w:r>
+      <w:r>
+        <w:br w:type="page"/>
+      </w:r>
+    </w:p>
+    <w:p>
+      <w:pPr>
         <w:pStyle w:val="Heading3"/>
+        <w:spacing w:before="0" w:after="0"/>
         <w:rPr>
           <w:rStyle w:val="SubtleReference"/>
           <w:rFonts w:ascii="Calibri" w:hAnsi="Calibri" w:cs="Calibri" w:asciiTheme="minorHAnsi" w:cstheme="minorHAnsi" w:hAnsiTheme="minorHAnsi"/>
@@ -1443,6 +3523,58 @@
         </w:rPr>
       </w:pPr>
       <w:r>
+        <w:rPr/>
+        <w:drawing>
+          <wp:inline distT="0" distB="0" distL="0" distR="0">
+            <wp:extent cx="5661025" cy="4058920"/>
+            <wp:effectExtent l="0" t="0" r="0" b="0"/>
+            <wp:docPr id="12" name="Imagen12" descr=""/>
+            <wp:cNvGraphicFramePr>
+              <a:graphicFrameLocks xmlns:a="http://schemas.openxmlformats.org/drawingml/2006/main" noChangeAspect="1"/>
+            </wp:cNvGraphicFramePr>
+            <a:graphic xmlns:a="http://schemas.openxmlformats.org/drawingml/2006/main">
+              <a:graphicData uri="http://schemas.openxmlformats.org/drawingml/2006/picture">
+                <pic:pic xmlns:pic="http://schemas.openxmlformats.org/drawingml/2006/picture">
+                  <pic:nvPicPr>
+                    <pic:cNvPr id="12" name="Imagen12" descr=""/>
+                    <pic:cNvPicPr>
+                      <a:picLocks noChangeAspect="1" noChangeArrowheads="1"/>
+                    </pic:cNvPicPr>
+                  </pic:nvPicPr>
+                  <pic:blipFill>
+                    <a:blip r:embed="rId13"/>
+                    <a:stretch>
+                      <a:fillRect/>
+                    </a:stretch>
+                  </pic:blipFill>
+                  <pic:spPr bwMode="auto">
+                    <a:xfrm>
+                      <a:off x="0" y="0"/>
+                      <a:ext cx="5661025" cy="4058920"/>
+                    </a:xfrm>
+                    <a:prstGeom prst="rect">
+                      <a:avLst/>
+                    </a:prstGeom>
+                  </pic:spPr>
+                </pic:pic>
+              </a:graphicData>
+            </a:graphic>
+          </wp:inline>
+        </w:drawing>
+      </w:r>
+    </w:p>
+    <w:p>
+      <w:pPr>
+        <w:pStyle w:val="Normal"/>
+        <w:rPr>
+          <w:rStyle w:val="SubtleReference"/>
+          <w:rFonts w:ascii="Calibri" w:hAnsi="Calibri" w:cs="Calibri" w:asciiTheme="minorHAnsi" w:cstheme="minorHAnsi" w:hAnsiTheme="minorHAnsi"/>
+          <w:b w:val="false"/>
+          <w:bCs w:val="false"/>
+          <w:color w:val="auto"/>
+        </w:rPr>
+      </w:pPr>
+      <w:r>
         <w:rPr>
           <w:rFonts w:cs="Calibri" w:cstheme="minorHAnsi" w:ascii="Calibri" w:hAnsi="Calibri"/>
           <w:b w:val="false"/>
@@ -1453,6 +3585,78 @@
     </w:p>
     <w:p>
       <w:pPr>
+        <w:pStyle w:val="Normal"/>
+        <w:rPr>
+          <w:rStyle w:val="SubtleReference"/>
+          <w:rFonts w:ascii="Calibri" w:hAnsi="Calibri" w:cs="Calibri" w:asciiTheme="minorHAnsi" w:cstheme="minorHAnsi" w:hAnsiTheme="minorHAnsi"/>
+          <w:b w:val="false"/>
+          <w:bCs w:val="false"/>
+          <w:color w:val="auto"/>
+        </w:rPr>
+      </w:pPr>
+      <w:r>
+        <w:rPr/>
+        <w:drawing>
+          <wp:inline distT="0" distB="0" distL="0" distR="0">
+            <wp:extent cx="4438650" cy="4239260"/>
+            <wp:effectExtent l="0" t="0" r="0" b="0"/>
+            <wp:docPr id="13" name="Imagen13" descr=""/>
+            <wp:cNvGraphicFramePr>
+              <a:graphicFrameLocks xmlns:a="http://schemas.openxmlformats.org/drawingml/2006/main" noChangeAspect="1"/>
+            </wp:cNvGraphicFramePr>
+            <a:graphic xmlns:a="http://schemas.openxmlformats.org/drawingml/2006/main">
+              <a:graphicData uri="http://schemas.openxmlformats.org/drawingml/2006/picture">
+                <pic:pic xmlns:pic="http://schemas.openxmlformats.org/drawingml/2006/picture">
+                  <pic:nvPicPr>
+                    <pic:cNvPr id="13" name="Imagen13" descr=""/>
+                    <pic:cNvPicPr>
+                      <a:picLocks noChangeAspect="1" noChangeArrowheads="1"/>
+                    </pic:cNvPicPr>
+                  </pic:nvPicPr>
+                  <pic:blipFill>
+                    <a:blip r:embed="rId14"/>
+                    <a:stretch>
+                      <a:fillRect/>
+                    </a:stretch>
+                  </pic:blipFill>
+                  <pic:spPr bwMode="auto">
+                    <a:xfrm>
+                      <a:off x="0" y="0"/>
+                      <a:ext cx="4438650" cy="4239260"/>
+                    </a:xfrm>
+                    <a:prstGeom prst="rect">
+                      <a:avLst/>
+                    </a:prstGeom>
+                  </pic:spPr>
+                </pic:pic>
+              </a:graphicData>
+            </a:graphic>
+          </wp:inline>
+        </w:drawing>
+      </w:r>
+    </w:p>
+    <w:p>
+      <w:pPr>
+        <w:pStyle w:val="Normal"/>
+        <w:rPr>
+          <w:rStyle w:val="SubtleReference"/>
+          <w:rFonts w:ascii="Calibri" w:hAnsi="Calibri" w:cs="Calibri" w:asciiTheme="minorHAnsi" w:cstheme="minorHAnsi" w:hAnsiTheme="minorHAnsi"/>
+          <w:b w:val="false"/>
+          <w:bCs w:val="false"/>
+          <w:color w:val="auto"/>
+        </w:rPr>
+      </w:pPr>
+      <w:r>
+        <w:rPr>
+          <w:rFonts w:cs="Calibri" w:cstheme="minorHAnsi" w:ascii="Calibri" w:hAnsi="Calibri"/>
+          <w:b w:val="false"/>
+          <w:bCs w:val="false"/>
+          <w:color w:val="auto"/>
+        </w:rPr>
+      </w:r>
+    </w:p>
+    <w:p>
+      <w:pPr>
         <w:pStyle w:val="Heading3"/>
         <w:rPr/>
       </w:pPr>
@@ -1518,18 +3722,50 @@
         </w:rPr>
       </w:pPr>
       <w:r>
-        <w:rPr>
-          <w:rFonts w:cs="Calibri" w:cstheme="minorHAnsi" w:ascii="Calibri" w:hAnsi="Calibri"/>
-          <w:b w:val="false"/>
-          <w:bCs w:val="false"/>
-          <w:color w:val="auto"/>
-        </w:rPr>
+        <w:rPr/>
+        <w:drawing>
+          <wp:inline distT="0" distB="0" distL="0" distR="0">
+            <wp:extent cx="6645910" cy="4751705"/>
+            <wp:effectExtent l="0" t="0" r="0" b="0"/>
+            <wp:docPr id="14" name="Imagen14" descr=""/>
+            <wp:cNvGraphicFramePr>
+              <a:graphicFrameLocks xmlns:a="http://schemas.openxmlformats.org/drawingml/2006/main" noChangeAspect="1"/>
+            </wp:cNvGraphicFramePr>
+            <a:graphic xmlns:a="http://schemas.openxmlformats.org/drawingml/2006/main">
+              <a:graphicData uri="http://schemas.openxmlformats.org/drawingml/2006/picture">
+                <pic:pic xmlns:pic="http://schemas.openxmlformats.org/drawingml/2006/picture">
+                  <pic:nvPicPr>
+                    <pic:cNvPr id="14" name="Imagen14" descr=""/>
+                    <pic:cNvPicPr>
+                      <a:picLocks noChangeAspect="1" noChangeArrowheads="1"/>
+                    </pic:cNvPicPr>
+                  </pic:nvPicPr>
+                  <pic:blipFill>
+                    <a:blip r:embed="rId15"/>
+                    <a:stretch>
+                      <a:fillRect/>
+                    </a:stretch>
+                  </pic:blipFill>
+                  <pic:spPr bwMode="auto">
+                    <a:xfrm>
+                      <a:off x="0" y="0"/>
+                      <a:ext cx="6645910" cy="4751705"/>
+                    </a:xfrm>
+                    <a:prstGeom prst="rect">
+                      <a:avLst/>
+                    </a:prstGeom>
+                  </pic:spPr>
+                </pic:pic>
+              </a:graphicData>
+            </a:graphic>
+          </wp:inline>
+        </w:drawing>
       </w:r>
     </w:p>
     <w:sectPr>
-      <w:footerReference w:type="even" r:id="rId3"/>
-      <w:footerReference w:type="default" r:id="rId4"/>
-      <w:footerReference w:type="first" r:id="rId5"/>
+      <w:footerReference w:type="even" r:id="rId16"/>
+      <w:footerReference w:type="default" r:id="rId17"/>
+      <w:footerReference w:type="first" r:id="rId18"/>
       <w:type w:val="nextPage"/>
       <w:pgSz w:w="11906" w:h="16838"/>
       <w:pgMar w:left="720" w:right="720" w:gutter="0" w:header="0" w:top="720" w:footer="283" w:bottom="720"/>
@@ -1607,7 +3843,7 @@
         <w:bCs/>
         <w:color w:themeColor="accent1" w:val="92278F"/>
       </w:rPr>
-      <w:t>4</w:t>
+      <w:t>7</w:t>
     </w:r>
     <w:r>
       <w:rPr>
@@ -1672,7 +3908,7 @@
         <w:bCs/>
         <w:color w:themeColor="accent1" w:val="92278F"/>
       </w:rPr>
-      <w:t>4</w:t>
+      <w:t>7</w:t>
     </w:r>
     <w:r>
       <w:rPr>
@@ -2085,6 +4321,7 @@
     <w:rsid w:val="00ba3df2"/>
     <w:pPr>
       <w:widowControl/>
+      <w:suppressAutoHyphens w:val="true"/>
       <w:bidi w:val="0"/>
       <w:spacing w:lineRule="auto" w:line="240" w:before="0" w:after="0"/>
       <w:jc w:val="left"/>
@@ -2095,7 +4332,7 @@
       <w:kern w:val="0"/>
       <w:sz w:val="24"/>
       <w:szCs w:val="24"/>
-      <w:lang w:eastAsia="es-ES_tradnl" w:val="es-ES" w:bidi="ar-SA"/>
+      <w:lang w:val="es-ES" w:eastAsia="es-ES_tradnl" w:bidi="ar-SA"/>
     </w:rPr>
   </w:style>
   <w:style w:type="paragraph" w:styleId="Heading1">
@@ -3243,6 +5480,7 @@
     <w:rsid w:val="009b0966"/>
     <w:pPr>
       <w:widowControl/>
+      <w:suppressAutoHyphens w:val="true"/>
       <w:bidi w:val="0"/>
       <w:spacing w:lineRule="auto" w:line="240" w:before="100" w:after="0"/>
       <w:jc w:val="left"/>
@@ -3409,7 +5647,6 @@
     <w:qFormat/>
     <w:rsid w:val="005b7360"/>
     <w:pPr>
-      <w:pBdr/>
       <w:spacing w:beforeAutospacing="1" w:afterAutospacing="1"/>
     </w:pPr>
     <w:rPr>
@@ -3422,12 +5659,13 @@
     <w:rsid w:val="005b7360"/>
     <w:pPr>
       <w:widowControl/>
+      <w:suppressAutoHyphens w:val="true"/>
       <w:bidi w:val="0"/>
       <w:spacing w:lineRule="auto" w:line="240" w:before="0" w:after="0"/>
       <w:jc w:val="left"/>
     </w:pPr>
     <w:rPr>
-      <w:rFonts w:ascii="Symbol" w:hAnsi="Symbol" w:cs="Symbol" w:eastAsia=""/>
+      <w:rFonts w:ascii="Symbol" w:hAnsi="Symbol" w:eastAsia="" w:cs="Symbol"/>
       <w:color w:val="000000"/>
       <w:kern w:val="0"/>
       <w:sz w:val="24"/>

</xml_diff>